<commit_message>
comments and asking questions before doing stuff when button clicked
</commit_message>
<xml_diff>
--- a/Floodpipe/documentation/documentation.docx
+++ b/Floodpipe/documentation/documentation.docx
@@ -37,10 +37,16 @@
               <w:lang w:val="de-DE"/>
             </w:rPr>
             <w:drawing>
-              <wp:inline distT="0" distB="0" distL="0" distR="0" wp14:anchorId="15222CB8" wp14:editId="5B1A394A">
+              <wp:inline distT="0" distB="0" distL="0" distR="0" wp14:anchorId="15222CB8" wp14:editId="07F24BF3">
                 <wp:extent cx="1417320" cy="750898"/>
                 <wp:effectExtent l="0" t="0" r="0" b="0"/>
-                <wp:docPr id="143" name="Bild 143"/>
+                <wp:docPr id="143" name="Bild 143">
+                  <a:extLst xmlns:a="http://schemas.openxmlformats.org/drawingml/2006/main">
+                    <a:ext uri="{C183D7F6-B498-43B3-948B-1728B52AA6E4}">
+                      <adec:decorative xmlns:adec="http://schemas.microsoft.com/office/drawing/2017/decorative" val="1"/>
+                    </a:ext>
+                  </a:extLst>
+                </wp:docPr>
                 <wp:cNvGraphicFramePr>
                   <a:graphicFrameLocks xmlns:a="http://schemas.openxmlformats.org/drawingml/2006/main" noChangeAspect="1"/>
                 </wp:cNvGraphicFramePr>
@@ -48,7 +54,13 @@
                   <a:graphicData uri="http://schemas.openxmlformats.org/drawingml/2006/picture">
                     <pic:pic xmlns:pic="http://schemas.openxmlformats.org/drawingml/2006/picture">
                       <pic:nvPicPr>
-                        <pic:cNvPr id="3" name="t55.png"/>
+                        <pic:cNvPr id="143" name="Bild 143">
+                          <a:extLst>
+                            <a:ext uri="{C183D7F6-B498-43B3-948B-1728B52AA6E4}">
+                              <adec:decorative xmlns:adec="http://schemas.microsoft.com/office/drawing/2017/decorative" val="1"/>
+                            </a:ext>
+                          </a:extLst>
+                        </pic:cNvPr>
                         <pic:cNvPicPr/>
                       </pic:nvPicPr>
                       <pic:blipFill>
@@ -198,124 +210,321 @@
               <w:noProof/>
               <w:lang w:val="de-DE"/>
             </w:rPr>
-            <w:pict w14:anchorId="128ADB73">
-              <v:shapetype id="_x0000_t202" coordsize="21600,21600" o:spt="202" path="m,l,21600r21600,l21600,xe">
-                <v:stroke joinstyle="miter"/>
-                <v:path gradientshapeok="t" o:connecttype="rect"/>
-              </v:shapetype>
-              <v:shape id="Textfeld 142" o:spid="_x0000_s1026" type="#_x0000_t202" style="position:absolute;left:0;text-align:left;margin-left:0;margin-top:0;width:516pt;height:43.9pt;z-index:251659264;visibility:visible;mso-wrap-style:square;mso-width-percent:1000;mso-height-percent:0;mso-top-percent:850;mso-wrap-distance-left:9pt;mso-wrap-distance-top:0;mso-wrap-distance-right:9pt;mso-wrap-distance-bottom:0;mso-position-horizontal:center;mso-position-horizontal-relative:margin;mso-position-vertical-relative:page;mso-width-percent:1000;mso-height-percent:0;mso-top-percent:850;mso-width-relative:margin;mso-height-relative:margin;v-text-anchor:bottom" o:gfxdata="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" filled="f" stroked="f" strokeweight=".5pt">
-                <v:textbox style="mso-next-textbox:#Textfeld 142;mso-fit-shape-to-text:t" inset="0,0,0,0">
-                  <w:txbxContent>
-                    <w:sdt>
-                      <w:sdtPr>
-                        <w:rPr>
-                          <w:caps/>
-                          <w:color w:val="4F81BD" w:themeColor="accent1"/>
-                          <w:sz w:val="28"/>
-                          <w:szCs w:val="28"/>
-                        </w:rPr>
-                        <w:alias w:val="Datum"/>
-                        <w:tag w:val=""/>
-                        <w:id w:val="197127006"/>
-                        <w:dataBinding w:prefixMappings="xmlns:ns0='http://schemas.microsoft.com/office/2006/coverPageProps' " w:xpath="/ns0:CoverPageProperties[1]/ns0:PublishDate[1]" w:storeItemID="{55AF091B-3C7A-41E3-B477-F2FDAA23CFDA}"/>
-                        <w:date w:fullDate="2022-12-03T00:00:00Z">
-                          <w:dateFormat w:val="d. MMMM yyyy"/>
-                          <w:lid w:val="de-DE"/>
-                          <w:storeMappedDataAs w:val="dateTime"/>
-                          <w:calendar w:val="gregorian"/>
-                        </w:date>
-                      </w:sdtPr>
-                      <w:sdtContent>
-                        <w:p>
-                          <w:pPr>
-                            <w:pStyle w:val="KeinLeerraum"/>
-                            <w:spacing w:after="40"/>
-                            <w:jc w:val="center"/>
+            <mc:AlternateContent>
+              <mc:Choice Requires="wps">
+                <w:drawing>
+                  <wp:anchor distT="0" distB="0" distL="114300" distR="114300" simplePos="0" relativeHeight="251659264" behindDoc="0" locked="0" layoutInCell="1" allowOverlap="1" wp14:anchorId="128ADB73" wp14:editId="584D3C68">
+                    <wp:simplePos x="0" y="0"/>
+                    <wp:positionH relativeFrom="margin">
+                      <wp:align>center</wp:align>
+                    </wp:positionH>
+                    <mc:AlternateContent>
+                      <mc:Choice Requires="wp14">
+                        <wp:positionV relativeFrom="page">
+                          <wp14:pctPosVOffset>85000</wp14:pctPosVOffset>
+                        </wp:positionV>
+                      </mc:Choice>
+                      <mc:Fallback>
+                        <wp:positionV relativeFrom="page">
+                          <wp:posOffset>8549640</wp:posOffset>
+                        </wp:positionV>
+                      </mc:Fallback>
+                    </mc:AlternateContent>
+                    <wp:extent cx="5943600" cy="561340"/>
+                    <wp:effectExtent l="0" t="0" r="0" b="0"/>
+                    <wp:wrapNone/>
+                    <wp:docPr id="1" name="Textfeld 1">
+                      <a:extLst xmlns:a="http://schemas.openxmlformats.org/drawingml/2006/main">
+                        <a:ext uri="{C183D7F6-B498-43B3-948B-1728B52AA6E4}">
+                          <adec:decorative xmlns:adec="http://schemas.microsoft.com/office/drawing/2017/decorative" val="1"/>
+                        </a:ext>
+                      </a:extLst>
+                    </wp:docPr>
+                    <wp:cNvGraphicFramePr>
+                      <a:graphicFrameLocks xmlns:a="http://schemas.openxmlformats.org/drawingml/2006/main"/>
+                    </wp:cNvGraphicFramePr>
+                    <a:graphic xmlns:a="http://schemas.openxmlformats.org/drawingml/2006/main">
+                      <a:graphicData uri="http://schemas.microsoft.com/office/word/2010/wordprocessingShape">
+                        <wps:wsp>
+                          <wps:cNvSpPr txBox="1">
+                            <a:spLocks/>
+                          </wps:cNvSpPr>
+                          <wps:spPr>
+                            <a:xfrm>
+                              <a:off x="0" y="0"/>
+                              <a:ext cx="5943600" cy="561340"/>
+                            </a:xfrm>
+                            <a:prstGeom prst="rect">
+                              <a:avLst/>
+                            </a:prstGeom>
+                            <a:noFill/>
+                            <a:ln w="6350">
+                              <a:noFill/>
+                            </a:ln>
+                            <a:effectLst/>
+                          </wps:spPr>
+                          <wps:style>
+                            <a:lnRef idx="0">
+                              <a:schemeClr val="accent1"/>
+                            </a:lnRef>
+                            <a:fillRef idx="0">
+                              <a:schemeClr val="accent1"/>
+                            </a:fillRef>
+                            <a:effectRef idx="0">
+                              <a:schemeClr val="accent1"/>
+                            </a:effectRef>
+                            <a:fontRef idx="minor">
+                              <a:schemeClr val="dk1"/>
+                            </a:fontRef>
+                          </wps:style>
+                          <wps:txbx>
+                            <w:txbxContent>
+                              <w:sdt>
+                                <w:sdtPr>
+                                  <w:rPr>
+                                    <w:caps/>
+                                    <w:color w:val="4F81BD" w:themeColor="accent1"/>
+                                    <w:sz w:val="28"/>
+                                    <w:szCs w:val="28"/>
+                                  </w:rPr>
+                                  <w:alias w:val="Datum"/>
+                                  <w:tag w:val=""/>
+                                  <w:id w:val="197127006"/>
+                                  <w:dataBinding w:prefixMappings="xmlns:ns0='http://schemas.microsoft.com/office/2006/coverPageProps' " w:xpath="/ns0:CoverPageProperties[1]/ns0:PublishDate[1]" w:storeItemID="{55AF091B-3C7A-41E3-B477-F2FDAA23CFDA}"/>
+                                  <w:date w:fullDate="2022-12-03T00:00:00Z">
+                                    <w:dateFormat w:val="d. MMMM yyyy"/>
+                                    <w:lid w:val="de-DE"/>
+                                    <w:storeMappedDataAs w:val="dateTime"/>
+                                    <w:calendar w:val="gregorian"/>
+                                  </w:date>
+                                </w:sdtPr>
+                                <w:sdtContent>
+                                  <w:p>
+                                    <w:pPr>
+                                      <w:pStyle w:val="KeinLeerraum"/>
+                                      <w:spacing w:after="40"/>
+                                      <w:jc w:val="center"/>
+                                      <w:rPr>
+                                        <w:caps/>
+                                        <w:color w:val="4F81BD" w:themeColor="accent1"/>
+                                        <w:sz w:val="28"/>
+                                        <w:szCs w:val="28"/>
+                                      </w:rPr>
+                                    </w:pPr>
+                                    <w:r>
+                                      <w:rPr>
+                                        <w:caps/>
+                                        <w:color w:val="4F81BD" w:themeColor="accent1"/>
+                                        <w:sz w:val="28"/>
+                                        <w:szCs w:val="28"/>
+                                        <w:lang w:val="de-DE"/>
+                                      </w:rPr>
+                                      <w:t>3. Dezember 2022</w:t>
+                                    </w:r>
+                                  </w:p>
+                                </w:sdtContent>
+                              </w:sdt>
+                              <w:p>
+                                <w:pPr>
+                                  <w:pStyle w:val="KeinLeerraum"/>
+                                  <w:jc w:val="center"/>
+                                  <w:rPr>
+                                    <w:color w:val="4F81BD" w:themeColor="accent1"/>
+                                  </w:rPr>
+                                </w:pPr>
+                                <w:sdt>
+                                  <w:sdtPr>
+                                    <w:rPr>
+                                      <w:caps/>
+                                      <w:color w:val="4F81BD" w:themeColor="accent1"/>
+                                    </w:rPr>
+                                    <w:alias w:val="Firma"/>
+                                    <w:tag w:val=""/>
+                                    <w:id w:val="1390145197"/>
+                                    <w:dataBinding w:prefixMappings="xmlns:ns0='http://schemas.openxmlformats.org/officeDocument/2006/extended-properties' " w:xpath="/ns0:Properties[1]/ns0:Company[1]" w:storeItemID="{6668398D-A668-4E3E-A5EB-62B293D839F1}"/>
+                                    <w:text/>
+                                  </w:sdtPr>
+                                  <w:sdtContent>
+                                    <w:r>
+                                      <w:rPr>
+                                        <w:caps/>
+                                        <w:color w:val="4F81BD" w:themeColor="accent1"/>
+                                      </w:rPr>
+                                      <w:t>PTL-WEdel</w:t>
+                                    </w:r>
+                                  </w:sdtContent>
+                                </w:sdt>
+                              </w:p>
+                              <w:p>
+                                <w:pPr>
+                                  <w:pStyle w:val="KeinLeerraum"/>
+                                  <w:jc w:val="center"/>
+                                  <w:rPr>
+                                    <w:color w:val="4F81BD" w:themeColor="accent1"/>
+                                  </w:rPr>
+                                </w:pPr>
+                                <w:sdt>
+                                  <w:sdtPr>
+                                    <w:rPr>
+                                      <w:color w:val="4F81BD" w:themeColor="accent1"/>
+                                    </w:rPr>
+                                    <w:alias w:val="Adresse"/>
+                                    <w:tag w:val=""/>
+                                    <w:id w:val="-726379553"/>
+                                    <w:dataBinding w:prefixMappings="xmlns:ns0='http://schemas.microsoft.com/office/2006/coverPageProps' " w:xpath="/ns0:CoverPageProperties[1]/ns0:CompanyAddress[1]" w:storeItemID="{55AF091B-3C7A-41E3-B477-F2FDAA23CFDA}"/>
+                                    <w:text/>
+                                  </w:sdtPr>
+                                  <w:sdtContent>
+                                    <w:r>
+                                      <w:rPr>
+                                        <w:color w:val="4F81BD" w:themeColor="accent1"/>
+                                      </w:rPr>
+                                      <w:t>Feldstraße 143, 22880 Wedel</w:t>
+                                    </w:r>
+                                  </w:sdtContent>
+                                </w:sdt>
+                              </w:p>
+                            </w:txbxContent>
+                          </wps:txbx>
+                          <wps:bodyPr rot="0" spcFirstLastPara="0" vertOverflow="overflow" horzOverflow="overflow" vert="horz" wrap="square" lIns="0" tIns="0" rIns="0" bIns="0" numCol="1" spcCol="0" rtlCol="0" fromWordArt="0" anchor="b" anchorCtr="0" forceAA="0" compatLnSpc="1">
+                            <a:prstTxWarp prst="textNoShape">
+                              <a:avLst/>
+                            </a:prstTxWarp>
+                            <a:spAutoFit/>
+                          </wps:bodyPr>
+                        </wps:wsp>
+                      </a:graphicData>
+                    </a:graphic>
+                    <wp14:sizeRelH relativeFrom="margin">
+                      <wp14:pctWidth>100000</wp14:pctWidth>
+                    </wp14:sizeRelH>
+                    <wp14:sizeRelV relativeFrom="margin">
+                      <wp14:pctHeight>0</wp14:pctHeight>
+                    </wp14:sizeRelV>
+                  </wp:anchor>
+                </w:drawing>
+              </mc:Choice>
+              <mc:Fallback>
+                <w:pict>
+                  <v:shapetype w14:anchorId="128ADB73" id="_x0000_t202" coordsize="21600,21600" o:spt="202" path="m,l,21600r21600,l21600,xe">
+                    <v:stroke joinstyle="miter"/>
+                    <v:path gradientshapeok="t" o:connecttype="rect"/>
+                  </v:shapetype>
+                  <v:shape id="Textfeld 1" o:spid="_x0000_s1026" type="#_x0000_t202" alt="&quot;&quot;" style="position:absolute;left:0;text-align:left;margin-left:0;margin-top:0;width:468pt;height:44.2pt;z-index:251659264;visibility:visible;mso-wrap-style:square;mso-width-percent:1000;mso-height-percent:0;mso-top-percent:850;mso-wrap-distance-left:9pt;mso-wrap-distance-top:0;mso-wrap-distance-right:9pt;mso-wrap-distance-bottom:0;mso-position-horizontal:center;mso-position-horizontal-relative:margin;mso-position-vertical-relative:page;mso-width-percent:1000;mso-height-percent:0;mso-top-percent:850;mso-width-relative:margin;mso-height-relative:margin;v-text-anchor:bottom" o:gfxdata="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" filled="f" stroked="f" strokeweight=".5pt">
+                    <v:textbox style="mso-fit-shape-to-text:t" inset="0,0,0,0">
+                      <w:txbxContent>
+                        <w:sdt>
+                          <w:sdtPr>
                             <w:rPr>
                               <w:caps/>
                               <w:color w:val="4F81BD" w:themeColor="accent1"/>
                               <w:sz w:val="28"/>
                               <w:szCs w:val="28"/>
                             </w:rPr>
-                          </w:pPr>
-                          <w:r>
-                            <w:rPr>
-                              <w:caps/>
-                              <w:color w:val="4F81BD" w:themeColor="accent1"/>
-                              <w:sz w:val="28"/>
-                              <w:szCs w:val="28"/>
-                              <w:lang w:val="de-DE"/>
-                            </w:rPr>
-                            <w:t>3. Dezember 2022</w:t>
-                          </w:r>
-                        </w:p>
-                      </w:sdtContent>
-                    </w:sdt>
-                    <w:p>
-                      <w:pPr>
-                        <w:pStyle w:val="KeinLeerraum"/>
-                        <w:jc w:val="center"/>
-                        <w:rPr>
-                          <w:color w:val="4F81BD" w:themeColor="accent1"/>
-                        </w:rPr>
-                      </w:pPr>
-                      <w:sdt>
-                        <w:sdtPr>
-                          <w:rPr>
-                            <w:caps/>
-                            <w:color w:val="4F81BD" w:themeColor="accent1"/>
-                          </w:rPr>
-                          <w:alias w:val="Firma"/>
-                          <w:tag w:val=""/>
-                          <w:id w:val="1390145197"/>
-                          <w:dataBinding w:prefixMappings="xmlns:ns0='http://schemas.openxmlformats.org/officeDocument/2006/extended-properties' " w:xpath="/ns0:Properties[1]/ns0:Company[1]" w:storeItemID="{6668398D-A668-4E3E-A5EB-62B293D839F1}"/>
-                          <w:text/>
-                        </w:sdtPr>
-                        <w:sdtContent>
-                          <w:r>
-                            <w:rPr>
-                              <w:caps/>
-                              <w:color w:val="4F81BD" w:themeColor="accent1"/>
-                            </w:rPr>
-                            <w:t>PTL-WEdel</w:t>
-                          </w:r>
-                        </w:sdtContent>
-                      </w:sdt>
-                    </w:p>
-                    <w:p>
-                      <w:pPr>
-                        <w:pStyle w:val="KeinLeerraum"/>
-                        <w:jc w:val="center"/>
-                        <w:rPr>
-                          <w:color w:val="4F81BD" w:themeColor="accent1"/>
-                        </w:rPr>
-                      </w:pPr>
-                      <w:sdt>
-                        <w:sdtPr>
-                          <w:rPr>
-                            <w:color w:val="4F81BD" w:themeColor="accent1"/>
-                          </w:rPr>
-                          <w:alias w:val="Adresse"/>
-                          <w:tag w:val=""/>
-                          <w:id w:val="-726379553"/>
-                          <w:dataBinding w:prefixMappings="xmlns:ns0='http://schemas.microsoft.com/office/2006/coverPageProps' " w:xpath="/ns0:CoverPageProperties[1]/ns0:CompanyAddress[1]" w:storeItemID="{55AF091B-3C7A-41E3-B477-F2FDAA23CFDA}"/>
-                          <w:text/>
-                        </w:sdtPr>
-                        <w:sdtContent>
-                          <w:r>
+                            <w:alias w:val="Datum"/>
+                            <w:tag w:val=""/>
+                            <w:id w:val="197127006"/>
+                            <w:dataBinding w:prefixMappings="xmlns:ns0='http://schemas.microsoft.com/office/2006/coverPageProps' " w:xpath="/ns0:CoverPageProperties[1]/ns0:PublishDate[1]" w:storeItemID="{55AF091B-3C7A-41E3-B477-F2FDAA23CFDA}"/>
+                            <w:date w:fullDate="2022-12-03T00:00:00Z">
+                              <w:dateFormat w:val="d. MMMM yyyy"/>
+                              <w:lid w:val="de-DE"/>
+                              <w:storeMappedDataAs w:val="dateTime"/>
+                              <w:calendar w:val="gregorian"/>
+                            </w:date>
+                          </w:sdtPr>
+                          <w:sdtContent>
+                            <w:p>
+                              <w:pPr>
+                                <w:pStyle w:val="KeinLeerraum"/>
+                                <w:spacing w:after="40"/>
+                                <w:jc w:val="center"/>
+                                <w:rPr>
+                                  <w:caps/>
+                                  <w:color w:val="4F81BD" w:themeColor="accent1"/>
+                                  <w:sz w:val="28"/>
+                                  <w:szCs w:val="28"/>
+                                </w:rPr>
+                              </w:pPr>
+                              <w:r>
+                                <w:rPr>
+                                  <w:caps/>
+                                  <w:color w:val="4F81BD" w:themeColor="accent1"/>
+                                  <w:sz w:val="28"/>
+                                  <w:szCs w:val="28"/>
+                                  <w:lang w:val="de-DE"/>
+                                </w:rPr>
+                                <w:t>3. Dezember 2022</w:t>
+                              </w:r>
+                            </w:p>
+                          </w:sdtContent>
+                        </w:sdt>
+                        <w:p>
+                          <w:pPr>
+                            <w:pStyle w:val="KeinLeerraum"/>
+                            <w:jc w:val="center"/>
                             <w:rPr>
                               <w:color w:val="4F81BD" w:themeColor="accent1"/>
                             </w:rPr>
-                            <w:t>Feldstraße 143, 22880 Wedel</w:t>
-                          </w:r>
-                        </w:sdtContent>
-                      </w:sdt>
-                    </w:p>
-                  </w:txbxContent>
-                </v:textbox>
-                <w10:wrap anchorx="margin" anchory="page"/>
-              </v:shape>
-            </w:pict>
+                          </w:pPr>
+                          <w:sdt>
+                            <w:sdtPr>
+                              <w:rPr>
+                                <w:caps/>
+                                <w:color w:val="4F81BD" w:themeColor="accent1"/>
+                              </w:rPr>
+                              <w:alias w:val="Firma"/>
+                              <w:tag w:val=""/>
+                              <w:id w:val="1390145197"/>
+                              <w:dataBinding w:prefixMappings="xmlns:ns0='http://schemas.openxmlformats.org/officeDocument/2006/extended-properties' " w:xpath="/ns0:Properties[1]/ns0:Company[1]" w:storeItemID="{6668398D-A668-4E3E-A5EB-62B293D839F1}"/>
+                              <w:text/>
+                            </w:sdtPr>
+                            <w:sdtContent>
+                              <w:r>
+                                <w:rPr>
+                                  <w:caps/>
+                                  <w:color w:val="4F81BD" w:themeColor="accent1"/>
+                                </w:rPr>
+                                <w:t>PTL-WEdel</w:t>
+                              </w:r>
+                            </w:sdtContent>
+                          </w:sdt>
+                        </w:p>
+                        <w:p>
+                          <w:pPr>
+                            <w:pStyle w:val="KeinLeerraum"/>
+                            <w:jc w:val="center"/>
+                            <w:rPr>
+                              <w:color w:val="4F81BD" w:themeColor="accent1"/>
+                            </w:rPr>
+                          </w:pPr>
+                          <w:sdt>
+                            <w:sdtPr>
+                              <w:rPr>
+                                <w:color w:val="4F81BD" w:themeColor="accent1"/>
+                              </w:rPr>
+                              <w:alias w:val="Adresse"/>
+                              <w:tag w:val=""/>
+                              <w:id w:val="-726379553"/>
+                              <w:dataBinding w:prefixMappings="xmlns:ns0='http://schemas.microsoft.com/office/2006/coverPageProps' " w:xpath="/ns0:CoverPageProperties[1]/ns0:CompanyAddress[1]" w:storeItemID="{55AF091B-3C7A-41E3-B477-F2FDAA23CFDA}"/>
+                              <w:text/>
+                            </w:sdtPr>
+                            <w:sdtContent>
+                              <w:r>
+                                <w:rPr>
+                                  <w:color w:val="4F81BD" w:themeColor="accent1"/>
+                                </w:rPr>
+                                <w:t>Feldstraße 143, 22880 Wedel</w:t>
+                              </w:r>
+                            </w:sdtContent>
+                          </w:sdt>
+                        </w:p>
+                      </w:txbxContent>
+                    </v:textbox>
+                    <w10:wrap anchorx="margin" anchory="page"/>
+                  </v:shape>
+                </w:pict>
+              </mc:Fallback>
+            </mc:AlternateContent>
           </w:r>
           <w:r>
             <w:rPr>
@@ -324,10 +533,16 @@
               <w:lang w:val="de-DE"/>
             </w:rPr>
             <w:drawing>
-              <wp:inline distT="0" distB="0" distL="0" distR="0" wp14:anchorId="55A966D5" wp14:editId="5EDADCCF">
+              <wp:inline distT="0" distB="0" distL="0" distR="0" wp14:anchorId="55A966D5" wp14:editId="755851F6">
                 <wp:extent cx="758952" cy="478932"/>
                 <wp:effectExtent l="0" t="0" r="3175" b="0"/>
-                <wp:docPr id="144" name="Bild 144"/>
+                <wp:docPr id="144" name="Bild 144">
+                  <a:extLst xmlns:a="http://schemas.openxmlformats.org/drawingml/2006/main">
+                    <a:ext uri="{C183D7F6-B498-43B3-948B-1728B52AA6E4}">
+                      <adec:decorative xmlns:adec="http://schemas.microsoft.com/office/drawing/2017/decorative" val="1"/>
+                    </a:ext>
+                  </a:extLst>
+                </wp:docPr>
                 <wp:cNvGraphicFramePr>
                   <a:graphicFrameLocks xmlns:a="http://schemas.openxmlformats.org/drawingml/2006/main" noChangeAspect="1"/>
                 </wp:cNvGraphicFramePr>
@@ -335,7 +550,13 @@
                   <a:graphicData uri="http://schemas.openxmlformats.org/drawingml/2006/picture">
                     <pic:pic xmlns:pic="http://schemas.openxmlformats.org/drawingml/2006/picture">
                       <pic:nvPicPr>
-                        <pic:cNvPr id="9" name="roco bottom.png"/>
+                        <pic:cNvPr id="144" name="Bild 144">
+                          <a:extLst>
+                            <a:ext uri="{C183D7F6-B498-43B3-948B-1728B52AA6E4}">
+                              <adec:decorative xmlns:adec="http://schemas.microsoft.com/office/drawing/2017/decorative" val="1"/>
+                            </a:ext>
+                          </a:extLst>
+                        </pic:cNvPr>
                         <pic:cNvPicPr/>
                       </pic:nvPicPr>
                       <pic:blipFill>
@@ -427,7 +648,7 @@
           <w:r>
             <w:fldChar w:fldCharType="separate"/>
           </w:r>
-          <w:hyperlink w:anchor="_Toc120969681" w:history="1">
+          <w:hyperlink w:anchor="_Toc121068395" w:history="1">
             <w:r>
               <w:rPr>
                 <w:rStyle w:val="Hyperlink"/>
@@ -468,7 +689,7 @@
                 <w:noProof/>
                 <w:webHidden/>
               </w:rPr>
-              <w:instrText xml:space="preserve"> PAGEREF _Toc120969681 \h </w:instrText>
+              <w:instrText xml:space="preserve"> PAGEREF _Toc121068395 \h </w:instrText>
             </w:r>
             <w:r>
               <w:rPr>
@@ -511,7 +732,7 @@
               <w:lang w:eastAsia="de-DE"/>
             </w:rPr>
           </w:pPr>
-          <w:hyperlink w:anchor="_Toc120969682" w:history="1">
+          <w:hyperlink w:anchor="_Toc121068396" w:history="1">
             <w:r>
               <w:rPr>
                 <w:rStyle w:val="Hyperlink"/>
@@ -531,7 +752,7 @@
                 <w:rStyle w:val="Hyperlink"/>
                 <w:noProof/>
               </w:rPr>
-              <w:t>Belegung des Spielfeldes</w:t>
+              <w:t>Bedienung des Spiels</w:t>
             </w:r>
             <w:r>
               <w:rPr>
@@ -552,7 +773,7 @@
                 <w:noProof/>
                 <w:webHidden/>
               </w:rPr>
-              <w:instrText xml:space="preserve"> PAGEREF _Toc120969682 \h </w:instrText>
+              <w:instrText xml:space="preserve"> PAGEREF _Toc121068396 \h </w:instrText>
             </w:r>
             <w:r>
               <w:rPr>
@@ -595,7 +816,7 @@
               <w:lang w:eastAsia="de-DE"/>
             </w:rPr>
           </w:pPr>
-          <w:hyperlink w:anchor="_Toc120969683" w:history="1">
+          <w:hyperlink w:anchor="_Toc121068397" w:history="1">
             <w:r>
               <w:rPr>
                 <w:rStyle w:val="Hyperlink"/>
@@ -615,7 +836,7 @@
                 <w:rStyle w:val="Hyperlink"/>
                 <w:noProof/>
               </w:rPr>
-              <w:t>Bedienung des Spiels</w:t>
+              <w:t>Belegung des Spielfeldes</w:t>
             </w:r>
             <w:r>
               <w:rPr>
@@ -636,7 +857,7 @@
                 <w:noProof/>
                 <w:webHidden/>
               </w:rPr>
-              <w:instrText xml:space="preserve"> PAGEREF _Toc120969683 \h </w:instrText>
+              <w:instrText xml:space="preserve"> PAGEREF _Toc121068397 \h </w:instrText>
             </w:r>
             <w:r>
               <w:rPr>
@@ -679,7 +900,7 @@
               <w:lang w:eastAsia="de-DE"/>
             </w:rPr>
           </w:pPr>
-          <w:hyperlink w:anchor="_Toc120969684" w:history="1">
+          <w:hyperlink w:anchor="_Toc121068398" w:history="1">
             <w:r>
               <w:rPr>
                 <w:rStyle w:val="Hyperlink"/>
@@ -720,7 +941,7 @@
                 <w:noProof/>
                 <w:webHidden/>
               </w:rPr>
-              <w:instrText xml:space="preserve"> PAGEREF _Toc120969684 \h </w:instrText>
+              <w:instrText xml:space="preserve"> PAGEREF _Toc121068398 \h </w:instrText>
             </w:r>
             <w:r>
               <w:rPr>
@@ -763,7 +984,7 @@
               <w:lang w:eastAsia="de-DE"/>
             </w:rPr>
           </w:pPr>
-          <w:hyperlink w:anchor="_Toc120969685" w:history="1">
+          <w:hyperlink w:anchor="_Toc121068399" w:history="1">
             <w:r>
               <w:rPr>
                 <w:rStyle w:val="Hyperlink"/>
@@ -804,7 +1025,7 @@
                 <w:noProof/>
                 <w:webHidden/>
               </w:rPr>
-              <w:instrText xml:space="preserve"> PAGEREF _Toc120969685 \h </w:instrText>
+              <w:instrText xml:space="preserve"> PAGEREF _Toc121068399 \h </w:instrText>
             </w:r>
             <w:r>
               <w:rPr>
@@ -847,7 +1068,7 @@
               <w:lang w:eastAsia="de-DE"/>
             </w:rPr>
           </w:pPr>
-          <w:hyperlink w:anchor="_Toc120969686" w:history="1">
+          <w:hyperlink w:anchor="_Toc121068400" w:history="1">
             <w:r>
               <w:rPr>
                 <w:rStyle w:val="Hyperlink"/>
@@ -888,7 +1109,7 @@
                 <w:noProof/>
                 <w:webHidden/>
               </w:rPr>
-              <w:instrText xml:space="preserve"> PAGEREF _Toc120969686 \h </w:instrText>
+              <w:instrText xml:space="preserve"> PAGEREF _Toc121068400 \h </w:instrText>
             </w:r>
             <w:r>
               <w:rPr>
@@ -931,7 +1152,7 @@
               <w:lang w:eastAsia="de-DE"/>
             </w:rPr>
           </w:pPr>
-          <w:hyperlink w:anchor="_Toc120969687" w:history="1">
+          <w:hyperlink w:anchor="_Toc121068401" w:history="1">
             <w:r>
               <w:rPr>
                 <w:rStyle w:val="Hyperlink"/>
@@ -972,7 +1193,7 @@
                 <w:noProof/>
                 <w:webHidden/>
               </w:rPr>
-              <w:instrText xml:space="preserve"> PAGEREF _Toc120969687 \h </w:instrText>
+              <w:instrText xml:space="preserve"> PAGEREF _Toc121068401 \h </w:instrText>
             </w:r>
             <w:r>
               <w:rPr>
@@ -1015,7 +1236,7 @@
               <w:lang w:eastAsia="de-DE"/>
             </w:rPr>
           </w:pPr>
-          <w:hyperlink w:anchor="_Toc120969688" w:history="1">
+          <w:hyperlink w:anchor="_Toc121068402" w:history="1">
             <w:r>
               <w:rPr>
                 <w:rStyle w:val="Hyperlink"/>
@@ -1056,7 +1277,7 @@
                 <w:noProof/>
                 <w:webHidden/>
               </w:rPr>
-              <w:instrText xml:space="preserve"> PAGEREF _Toc120969688 \h </w:instrText>
+              <w:instrText xml:space="preserve"> PAGEREF _Toc121068402 \h </w:instrText>
             </w:r>
             <w:r>
               <w:rPr>
@@ -1099,7 +1320,7 @@
               <w:lang w:eastAsia="de-DE"/>
             </w:rPr>
           </w:pPr>
-          <w:hyperlink w:anchor="_Toc120969689" w:history="1">
+          <w:hyperlink w:anchor="_Toc121068403" w:history="1">
             <w:r>
               <w:rPr>
                 <w:rStyle w:val="Hyperlink"/>
@@ -1140,7 +1361,7 @@
                 <w:noProof/>
                 <w:webHidden/>
               </w:rPr>
-              <w:instrText xml:space="preserve"> PAGEREF _Toc120969689 \h </w:instrText>
+              <w:instrText xml:space="preserve"> PAGEREF _Toc121068403 \h </w:instrText>
             </w:r>
             <w:r>
               <w:rPr>
@@ -1183,7 +1404,7 @@
               <w:lang w:eastAsia="de-DE"/>
             </w:rPr>
           </w:pPr>
-          <w:hyperlink w:anchor="_Toc120969690" w:history="1">
+          <w:hyperlink w:anchor="_Toc121068404" w:history="1">
             <w:r>
               <w:rPr>
                 <w:rStyle w:val="Hyperlink"/>
@@ -1224,7 +1445,7 @@
                 <w:noProof/>
                 <w:webHidden/>
               </w:rPr>
-              <w:instrText xml:space="preserve"> PAGEREF _Toc120969690 \h </w:instrText>
+              <w:instrText xml:space="preserve"> PAGEREF _Toc121068404 \h </w:instrText>
             </w:r>
             <w:r>
               <w:rPr>
@@ -1267,7 +1488,7 @@
               <w:lang w:eastAsia="de-DE"/>
             </w:rPr>
           </w:pPr>
-          <w:hyperlink w:anchor="_Toc120969691" w:history="1">
+          <w:hyperlink w:anchor="_Toc121068405" w:history="1">
             <w:r>
               <w:rPr>
                 <w:rStyle w:val="Hyperlink"/>
@@ -1308,7 +1529,7 @@
                 <w:noProof/>
                 <w:webHidden/>
               </w:rPr>
-              <w:instrText xml:space="preserve"> PAGEREF _Toc120969691 \h </w:instrText>
+              <w:instrText xml:space="preserve"> PAGEREF _Toc121068405 \h </w:instrText>
             </w:r>
             <w:r>
               <w:rPr>
@@ -1351,7 +1572,7 @@
               <w:lang w:eastAsia="de-DE"/>
             </w:rPr>
           </w:pPr>
-          <w:hyperlink w:anchor="_Toc120969692" w:history="1">
+          <w:hyperlink w:anchor="_Toc121068406" w:history="1">
             <w:r>
               <w:rPr>
                 <w:rStyle w:val="Hyperlink"/>
@@ -1392,7 +1613,7 @@
                 <w:noProof/>
                 <w:webHidden/>
               </w:rPr>
-              <w:instrText xml:space="preserve"> PAGEREF _Toc120969692 \h </w:instrText>
+              <w:instrText xml:space="preserve"> PAGEREF _Toc121068406 \h </w:instrText>
             </w:r>
             <w:r>
               <w:rPr>
@@ -1412,7 +1633,7 @@
                 <w:noProof/>
                 <w:webHidden/>
               </w:rPr>
-              <w:t>5</w:t>
+              <w:t>4</w:t>
             </w:r>
             <w:r>
               <w:rPr>
@@ -1435,7 +1656,7 @@
               <w:lang w:eastAsia="de-DE"/>
             </w:rPr>
           </w:pPr>
-          <w:hyperlink w:anchor="_Toc120969693" w:history="1">
+          <w:hyperlink w:anchor="_Toc121068407" w:history="1">
             <w:r>
               <w:rPr>
                 <w:rStyle w:val="Hyperlink"/>
@@ -1476,7 +1697,427 @@
                 <w:noProof/>
                 <w:webHidden/>
               </w:rPr>
-              <w:instrText xml:space="preserve"> PAGEREF _Toc120969693 \h </w:instrText>
+              <w:instrText xml:space="preserve"> PAGEREF _Toc121068407 \h </w:instrText>
+            </w:r>
+            <w:r>
+              <w:rPr>
+                <w:noProof/>
+                <w:webHidden/>
+              </w:rPr>
+            </w:r>
+            <w:r>
+              <w:rPr>
+                <w:noProof/>
+                <w:webHidden/>
+              </w:rPr>
+              <w:fldChar w:fldCharType="separate"/>
+            </w:r>
+            <w:r>
+              <w:rPr>
+                <w:noProof/>
+                <w:webHidden/>
+              </w:rPr>
+              <w:t>5</w:t>
+            </w:r>
+            <w:r>
+              <w:rPr>
+                <w:noProof/>
+                <w:webHidden/>
+              </w:rPr>
+              <w:fldChar w:fldCharType="end"/>
+            </w:r>
+          </w:hyperlink>
+        </w:p>
+        <w:p>
+          <w:pPr>
+            <w:pStyle w:val="Verzeichnis3"/>
+            <w:tabs>
+              <w:tab w:val="left" w:pos="1320"/>
+              <w:tab w:val="right" w:leader="dot" w:pos="9350"/>
+            </w:tabs>
+            <w:rPr>
+              <w:noProof/>
+              <w:lang w:eastAsia="de-DE"/>
+            </w:rPr>
+          </w:pPr>
+          <w:hyperlink w:anchor="_Toc121068408" w:history="1">
+            <w:r>
+              <w:rPr>
+                <w:rStyle w:val="Hyperlink"/>
+                <w:noProof/>
+              </w:rPr>
+              <w:t>3.5.1</w:t>
+            </w:r>
+            <w:r>
+              <w:rPr>
+                <w:noProof/>
+                <w:lang w:eastAsia="de-DE"/>
+              </w:rPr>
+              <w:tab/>
+            </w:r>
+            <w:r>
+              <w:rPr>
+                <w:rStyle w:val="Hyperlink"/>
+                <w:noProof/>
+              </w:rPr>
+              <w:t>Knöpfe</w:t>
+            </w:r>
+            <w:r>
+              <w:rPr>
+                <w:noProof/>
+                <w:webHidden/>
+              </w:rPr>
+              <w:tab/>
+            </w:r>
+            <w:r>
+              <w:rPr>
+                <w:noProof/>
+                <w:webHidden/>
+              </w:rPr>
+              <w:fldChar w:fldCharType="begin"/>
+            </w:r>
+            <w:r>
+              <w:rPr>
+                <w:noProof/>
+                <w:webHidden/>
+              </w:rPr>
+              <w:instrText xml:space="preserve"> PAGEREF _Toc121068408 \h </w:instrText>
+            </w:r>
+            <w:r>
+              <w:rPr>
+                <w:noProof/>
+                <w:webHidden/>
+              </w:rPr>
+            </w:r>
+            <w:r>
+              <w:rPr>
+                <w:noProof/>
+                <w:webHidden/>
+              </w:rPr>
+              <w:fldChar w:fldCharType="separate"/>
+            </w:r>
+            <w:r>
+              <w:rPr>
+                <w:noProof/>
+                <w:webHidden/>
+              </w:rPr>
+              <w:t>5</w:t>
+            </w:r>
+            <w:r>
+              <w:rPr>
+                <w:noProof/>
+                <w:webHidden/>
+              </w:rPr>
+              <w:fldChar w:fldCharType="end"/>
+            </w:r>
+          </w:hyperlink>
+        </w:p>
+        <w:p>
+          <w:pPr>
+            <w:pStyle w:val="Verzeichnis3"/>
+            <w:tabs>
+              <w:tab w:val="left" w:pos="1320"/>
+              <w:tab w:val="right" w:leader="dot" w:pos="9350"/>
+            </w:tabs>
+            <w:rPr>
+              <w:noProof/>
+              <w:lang w:eastAsia="de-DE"/>
+            </w:rPr>
+          </w:pPr>
+          <w:hyperlink w:anchor="_Toc121068409" w:history="1">
+            <w:r>
+              <w:rPr>
+                <w:rStyle w:val="Hyperlink"/>
+                <w:noProof/>
+              </w:rPr>
+              <w:t>3.5.2</w:t>
+            </w:r>
+            <w:r>
+              <w:rPr>
+                <w:noProof/>
+                <w:lang w:eastAsia="de-DE"/>
+              </w:rPr>
+              <w:tab/>
+            </w:r>
+            <w:r>
+              <w:rPr>
+                <w:rStyle w:val="Hyperlink"/>
+                <w:noProof/>
+              </w:rPr>
+              <w:t>Spielfeld</w:t>
+            </w:r>
+            <w:r>
+              <w:rPr>
+                <w:noProof/>
+                <w:webHidden/>
+              </w:rPr>
+              <w:tab/>
+            </w:r>
+            <w:r>
+              <w:rPr>
+                <w:noProof/>
+                <w:webHidden/>
+              </w:rPr>
+              <w:fldChar w:fldCharType="begin"/>
+            </w:r>
+            <w:r>
+              <w:rPr>
+                <w:noProof/>
+                <w:webHidden/>
+              </w:rPr>
+              <w:instrText xml:space="preserve"> PAGEREF _Toc121068409 \h </w:instrText>
+            </w:r>
+            <w:r>
+              <w:rPr>
+                <w:noProof/>
+                <w:webHidden/>
+              </w:rPr>
+            </w:r>
+            <w:r>
+              <w:rPr>
+                <w:noProof/>
+                <w:webHidden/>
+              </w:rPr>
+              <w:fldChar w:fldCharType="separate"/>
+            </w:r>
+            <w:r>
+              <w:rPr>
+                <w:noProof/>
+                <w:webHidden/>
+              </w:rPr>
+              <w:t>5</w:t>
+            </w:r>
+            <w:r>
+              <w:rPr>
+                <w:noProof/>
+                <w:webHidden/>
+              </w:rPr>
+              <w:fldChar w:fldCharType="end"/>
+            </w:r>
+          </w:hyperlink>
+        </w:p>
+        <w:p>
+          <w:pPr>
+            <w:pStyle w:val="Verzeichnis3"/>
+            <w:tabs>
+              <w:tab w:val="left" w:pos="1320"/>
+              <w:tab w:val="right" w:leader="dot" w:pos="9350"/>
+            </w:tabs>
+            <w:rPr>
+              <w:noProof/>
+              <w:lang w:eastAsia="de-DE"/>
+            </w:rPr>
+          </w:pPr>
+          <w:hyperlink w:anchor="_Toc121068410" w:history="1">
+            <w:r>
+              <w:rPr>
+                <w:rStyle w:val="Hyperlink"/>
+                <w:noProof/>
+              </w:rPr>
+              <w:t>3.5.3</w:t>
+            </w:r>
+            <w:r>
+              <w:rPr>
+                <w:noProof/>
+                <w:lang w:eastAsia="de-DE"/>
+              </w:rPr>
+              <w:tab/>
+            </w:r>
+            <w:r>
+              <w:rPr>
+                <w:rStyle w:val="Hyperlink"/>
+                <w:noProof/>
+              </w:rPr>
+              <w:t>Editor und Spiele Modus Wechsel</w:t>
+            </w:r>
+            <w:r>
+              <w:rPr>
+                <w:noProof/>
+                <w:webHidden/>
+              </w:rPr>
+              <w:tab/>
+            </w:r>
+            <w:r>
+              <w:rPr>
+                <w:noProof/>
+                <w:webHidden/>
+              </w:rPr>
+              <w:fldChar w:fldCharType="begin"/>
+            </w:r>
+            <w:r>
+              <w:rPr>
+                <w:noProof/>
+                <w:webHidden/>
+              </w:rPr>
+              <w:instrText xml:space="preserve"> PAGEREF _Toc121068410 \h </w:instrText>
+            </w:r>
+            <w:r>
+              <w:rPr>
+                <w:noProof/>
+                <w:webHidden/>
+              </w:rPr>
+            </w:r>
+            <w:r>
+              <w:rPr>
+                <w:noProof/>
+                <w:webHidden/>
+              </w:rPr>
+              <w:fldChar w:fldCharType="separate"/>
+            </w:r>
+            <w:r>
+              <w:rPr>
+                <w:noProof/>
+                <w:webHidden/>
+              </w:rPr>
+              <w:t>5</w:t>
+            </w:r>
+            <w:r>
+              <w:rPr>
+                <w:noProof/>
+                <w:webHidden/>
+              </w:rPr>
+              <w:fldChar w:fldCharType="end"/>
+            </w:r>
+          </w:hyperlink>
+        </w:p>
+        <w:p>
+          <w:pPr>
+            <w:pStyle w:val="Verzeichnis3"/>
+            <w:tabs>
+              <w:tab w:val="left" w:pos="1320"/>
+              <w:tab w:val="right" w:leader="dot" w:pos="9350"/>
+            </w:tabs>
+            <w:rPr>
+              <w:noProof/>
+              <w:lang w:eastAsia="de-DE"/>
+            </w:rPr>
+          </w:pPr>
+          <w:hyperlink w:anchor="_Toc121068411" w:history="1">
+            <w:r>
+              <w:rPr>
+                <w:rStyle w:val="Hyperlink"/>
+                <w:noProof/>
+              </w:rPr>
+              <w:t>3.5.4</w:t>
+            </w:r>
+            <w:r>
+              <w:rPr>
+                <w:noProof/>
+                <w:lang w:eastAsia="de-DE"/>
+              </w:rPr>
+              <w:tab/>
+            </w:r>
+            <w:r>
+              <w:rPr>
+                <w:rStyle w:val="Hyperlink"/>
+                <w:noProof/>
+              </w:rPr>
+              <w:t>Einstellungen</w:t>
+            </w:r>
+            <w:r>
+              <w:rPr>
+                <w:noProof/>
+                <w:webHidden/>
+              </w:rPr>
+              <w:tab/>
+            </w:r>
+            <w:r>
+              <w:rPr>
+                <w:noProof/>
+                <w:webHidden/>
+              </w:rPr>
+              <w:fldChar w:fldCharType="begin"/>
+            </w:r>
+            <w:r>
+              <w:rPr>
+                <w:noProof/>
+                <w:webHidden/>
+              </w:rPr>
+              <w:instrText xml:space="preserve"> PAGEREF _Toc121068411 \h </w:instrText>
+            </w:r>
+            <w:r>
+              <w:rPr>
+                <w:noProof/>
+                <w:webHidden/>
+              </w:rPr>
+            </w:r>
+            <w:r>
+              <w:rPr>
+                <w:noProof/>
+                <w:webHidden/>
+              </w:rPr>
+              <w:fldChar w:fldCharType="separate"/>
+            </w:r>
+            <w:r>
+              <w:rPr>
+                <w:noProof/>
+                <w:webHidden/>
+              </w:rPr>
+              <w:t>5</w:t>
+            </w:r>
+            <w:r>
+              <w:rPr>
+                <w:noProof/>
+                <w:webHidden/>
+              </w:rPr>
+              <w:fldChar w:fldCharType="end"/>
+            </w:r>
+          </w:hyperlink>
+        </w:p>
+        <w:p>
+          <w:pPr>
+            <w:pStyle w:val="Verzeichnis3"/>
+            <w:tabs>
+              <w:tab w:val="left" w:pos="1320"/>
+              <w:tab w:val="right" w:leader="dot" w:pos="9350"/>
+            </w:tabs>
+            <w:rPr>
+              <w:noProof/>
+              <w:lang w:eastAsia="de-DE"/>
+            </w:rPr>
+          </w:pPr>
+          <w:hyperlink w:anchor="_Toc121068412" w:history="1">
+            <w:r>
+              <w:rPr>
+                <w:rStyle w:val="Hyperlink"/>
+                <w:noProof/>
+              </w:rPr>
+              <w:t>3.5.5</w:t>
+            </w:r>
+            <w:r>
+              <w:rPr>
+                <w:noProof/>
+                <w:lang w:eastAsia="de-DE"/>
+              </w:rPr>
+              <w:tab/>
+            </w:r>
+            <w:r>
+              <w:rPr>
+                <w:rStyle w:val="Hyperlink"/>
+                <w:noProof/>
+              </w:rPr>
+              <w:t>Laden und Speichern von Spielständen</w:t>
+            </w:r>
+            <w:r>
+              <w:rPr>
+                <w:noProof/>
+                <w:webHidden/>
+              </w:rPr>
+              <w:tab/>
+            </w:r>
+            <w:r>
+              <w:rPr>
+                <w:noProof/>
+                <w:webHidden/>
+              </w:rPr>
+              <w:fldChar w:fldCharType="begin"/>
+            </w:r>
+            <w:r>
+              <w:rPr>
+                <w:noProof/>
+                <w:webHidden/>
+              </w:rPr>
+              <w:instrText xml:space="preserve"> PAGEREF _Toc121068412 \h </w:instrText>
             </w:r>
             <w:r>
               <w:rPr>
@@ -1519,7 +2160,7 @@
               <w:lang w:eastAsia="de-DE"/>
             </w:rPr>
           </w:pPr>
-          <w:hyperlink w:anchor="_Toc120969694" w:history="1">
+          <w:hyperlink w:anchor="_Toc121068413" w:history="1">
             <w:r>
               <w:rPr>
                 <w:rStyle w:val="Hyperlink"/>
@@ -1560,7 +2201,7 @@
                 <w:noProof/>
                 <w:webHidden/>
               </w:rPr>
-              <w:instrText xml:space="preserve"> PAGEREF _Toc120969694 \h </w:instrText>
+              <w:instrText xml:space="preserve"> PAGEREF _Toc121068413 \h </w:instrText>
             </w:r>
             <w:r>
               <w:rPr>
@@ -1580,7 +2221,7 @@
                 <w:noProof/>
                 <w:webHidden/>
               </w:rPr>
-              <w:t>5</w:t>
+              <w:t>6</w:t>
             </w:r>
             <w:r>
               <w:rPr>
@@ -1603,7 +2244,7 @@
               <w:lang w:eastAsia="de-DE"/>
             </w:rPr>
           </w:pPr>
-          <w:hyperlink w:anchor="_Toc120969695" w:history="1">
+          <w:hyperlink w:anchor="_Toc121068414" w:history="1">
             <w:r>
               <w:rPr>
                 <w:rStyle w:val="Hyperlink"/>
@@ -1644,7 +2285,7 @@
                 <w:noProof/>
                 <w:webHidden/>
               </w:rPr>
-              <w:instrText xml:space="preserve"> PAGEREF _Toc120969695 \h </w:instrText>
+              <w:instrText xml:space="preserve"> PAGEREF _Toc121068414 \h </w:instrText>
             </w:r>
             <w:r>
               <w:rPr>
@@ -1664,7 +2305,7 @@
                 <w:noProof/>
                 <w:webHidden/>
               </w:rPr>
-              <w:t>5</w:t>
+              <w:t>6</w:t>
             </w:r>
             <w:r>
               <w:rPr>
@@ -1687,7 +2328,7 @@
               <w:lang w:eastAsia="de-DE"/>
             </w:rPr>
           </w:pPr>
-          <w:hyperlink w:anchor="_Toc120969696" w:history="1">
+          <w:hyperlink w:anchor="_Toc121068415" w:history="1">
             <w:r>
               <w:rPr>
                 <w:rStyle w:val="Hyperlink"/>
@@ -1728,7 +2369,7 @@
                 <w:noProof/>
                 <w:webHidden/>
               </w:rPr>
-              <w:instrText xml:space="preserve"> PAGEREF _Toc120969696 \h </w:instrText>
+              <w:instrText xml:space="preserve"> PAGEREF _Toc121068415 \h </w:instrText>
             </w:r>
             <w:r>
               <w:rPr>
@@ -1748,7 +2389,7 @@
                 <w:noProof/>
                 <w:webHidden/>
               </w:rPr>
-              <w:t>5</w:t>
+              <w:t>7</w:t>
             </w:r>
             <w:r>
               <w:rPr>
@@ -1771,7 +2412,7 @@
               <w:lang w:eastAsia="de-DE"/>
             </w:rPr>
           </w:pPr>
-          <w:hyperlink w:anchor="_Toc120969697" w:history="1">
+          <w:hyperlink w:anchor="_Toc121068416" w:history="1">
             <w:r>
               <w:rPr>
                 <w:rStyle w:val="Hyperlink"/>
@@ -1812,7 +2453,7 @@
                 <w:noProof/>
                 <w:webHidden/>
               </w:rPr>
-              <w:instrText xml:space="preserve"> PAGEREF _Toc120969697 \h </w:instrText>
+              <w:instrText xml:space="preserve"> PAGEREF _Toc121068416 \h </w:instrText>
             </w:r>
             <w:r>
               <w:rPr>
@@ -1832,7 +2473,175 @@
                 <w:noProof/>
                 <w:webHidden/>
               </w:rPr>
-              <w:t>5</w:t>
+              <w:t>8</w:t>
+            </w:r>
+            <w:r>
+              <w:rPr>
+                <w:noProof/>
+                <w:webHidden/>
+              </w:rPr>
+              <w:fldChar w:fldCharType="end"/>
+            </w:r>
+          </w:hyperlink>
+        </w:p>
+        <w:p>
+          <w:pPr>
+            <w:pStyle w:val="Verzeichnis3"/>
+            <w:tabs>
+              <w:tab w:val="left" w:pos="1320"/>
+              <w:tab w:val="right" w:leader="dot" w:pos="9350"/>
+            </w:tabs>
+            <w:rPr>
+              <w:noProof/>
+              <w:lang w:eastAsia="de-DE"/>
+            </w:rPr>
+          </w:pPr>
+          <w:hyperlink w:anchor="_Toc121068417" w:history="1">
+            <w:r>
+              <w:rPr>
+                <w:rStyle w:val="Hyperlink"/>
+                <w:noProof/>
+              </w:rPr>
+              <w:t>4.1.1</w:t>
+            </w:r>
+            <w:r>
+              <w:rPr>
+                <w:noProof/>
+                <w:lang w:eastAsia="de-DE"/>
+              </w:rPr>
+              <w:tab/>
+            </w:r>
+            <w:r>
+              <w:rPr>
+                <w:rStyle w:val="Hyperlink"/>
+                <w:noProof/>
+              </w:rPr>
+              <w:t>Software</w:t>
+            </w:r>
+            <w:r>
+              <w:rPr>
+                <w:noProof/>
+                <w:webHidden/>
+              </w:rPr>
+              <w:tab/>
+            </w:r>
+            <w:r>
+              <w:rPr>
+                <w:noProof/>
+                <w:webHidden/>
+              </w:rPr>
+              <w:fldChar w:fldCharType="begin"/>
+            </w:r>
+            <w:r>
+              <w:rPr>
+                <w:noProof/>
+                <w:webHidden/>
+              </w:rPr>
+              <w:instrText xml:space="preserve"> PAGEREF _Toc121068417 \h </w:instrText>
+            </w:r>
+            <w:r>
+              <w:rPr>
+                <w:noProof/>
+                <w:webHidden/>
+              </w:rPr>
+            </w:r>
+            <w:r>
+              <w:rPr>
+                <w:noProof/>
+                <w:webHidden/>
+              </w:rPr>
+              <w:fldChar w:fldCharType="separate"/>
+            </w:r>
+            <w:r>
+              <w:rPr>
+                <w:noProof/>
+                <w:webHidden/>
+              </w:rPr>
+              <w:t>8</w:t>
+            </w:r>
+            <w:r>
+              <w:rPr>
+                <w:noProof/>
+                <w:webHidden/>
+              </w:rPr>
+              <w:fldChar w:fldCharType="end"/>
+            </w:r>
+          </w:hyperlink>
+        </w:p>
+        <w:p>
+          <w:pPr>
+            <w:pStyle w:val="Verzeichnis3"/>
+            <w:tabs>
+              <w:tab w:val="left" w:pos="1320"/>
+              <w:tab w:val="right" w:leader="dot" w:pos="9350"/>
+            </w:tabs>
+            <w:rPr>
+              <w:noProof/>
+              <w:lang w:eastAsia="de-DE"/>
+            </w:rPr>
+          </w:pPr>
+          <w:hyperlink w:anchor="_Toc121068418" w:history="1">
+            <w:r>
+              <w:rPr>
+                <w:rStyle w:val="Hyperlink"/>
+                <w:noProof/>
+              </w:rPr>
+              <w:t>4.1.2</w:t>
+            </w:r>
+            <w:r>
+              <w:rPr>
+                <w:noProof/>
+                <w:lang w:eastAsia="de-DE"/>
+              </w:rPr>
+              <w:tab/>
+            </w:r>
+            <w:r>
+              <w:rPr>
+                <w:rStyle w:val="Hyperlink"/>
+                <w:noProof/>
+              </w:rPr>
+              <w:t>Hardware</w:t>
+            </w:r>
+            <w:r>
+              <w:rPr>
+                <w:noProof/>
+                <w:webHidden/>
+              </w:rPr>
+              <w:tab/>
+            </w:r>
+            <w:r>
+              <w:rPr>
+                <w:noProof/>
+                <w:webHidden/>
+              </w:rPr>
+              <w:fldChar w:fldCharType="begin"/>
+            </w:r>
+            <w:r>
+              <w:rPr>
+                <w:noProof/>
+                <w:webHidden/>
+              </w:rPr>
+              <w:instrText xml:space="preserve"> PAGEREF _Toc121068418 \h </w:instrText>
+            </w:r>
+            <w:r>
+              <w:rPr>
+                <w:noProof/>
+                <w:webHidden/>
+              </w:rPr>
+            </w:r>
+            <w:r>
+              <w:rPr>
+                <w:noProof/>
+                <w:webHidden/>
+              </w:rPr>
+              <w:fldChar w:fldCharType="separate"/>
+            </w:r>
+            <w:r>
+              <w:rPr>
+                <w:noProof/>
+                <w:webHidden/>
+              </w:rPr>
+              <w:t>8</w:t>
             </w:r>
             <w:r>
               <w:rPr>
@@ -1855,7 +2664,7 @@
               <w:lang w:eastAsia="de-DE"/>
             </w:rPr>
           </w:pPr>
-          <w:hyperlink w:anchor="_Toc120969698" w:history="1">
+          <w:hyperlink w:anchor="_Toc121068419" w:history="1">
             <w:r>
               <w:rPr>
                 <w:rStyle w:val="Hyperlink"/>
@@ -1896,7 +2705,7 @@
                 <w:noProof/>
                 <w:webHidden/>
               </w:rPr>
-              <w:instrText xml:space="preserve"> PAGEREF _Toc120969698 \h </w:instrText>
+              <w:instrText xml:space="preserve"> PAGEREF _Toc121068419 \h </w:instrText>
             </w:r>
             <w:r>
               <w:rPr>
@@ -1916,7 +2725,7 @@
                 <w:noProof/>
                 <w:webHidden/>
               </w:rPr>
-              <w:t>6</w:t>
+              <w:t>9</w:t>
             </w:r>
             <w:r>
               <w:rPr>
@@ -1939,7 +2748,7 @@
               <w:lang w:eastAsia="de-DE"/>
             </w:rPr>
           </w:pPr>
-          <w:hyperlink w:anchor="_Toc120969699" w:history="1">
+          <w:hyperlink w:anchor="_Toc121068420" w:history="1">
             <w:r>
               <w:rPr>
                 <w:rStyle w:val="Hyperlink"/>
@@ -1980,7 +2789,7 @@
                 <w:noProof/>
                 <w:webHidden/>
               </w:rPr>
-              <w:instrText xml:space="preserve"> PAGEREF _Toc120969699 \h </w:instrText>
+              <w:instrText xml:space="preserve"> PAGEREF _Toc121068420 \h </w:instrText>
             </w:r>
             <w:r>
               <w:rPr>
@@ -2000,7 +2809,7 @@
                 <w:noProof/>
                 <w:webHidden/>
               </w:rPr>
-              <w:t>7</w:t>
+              <w:t>10</w:t>
             </w:r>
             <w:r>
               <w:rPr>
@@ -2023,7 +2832,7 @@
               <w:lang w:eastAsia="de-DE"/>
             </w:rPr>
           </w:pPr>
-          <w:hyperlink w:anchor="_Toc120969700" w:history="1">
+          <w:hyperlink w:anchor="_Toc121068421" w:history="1">
             <w:r>
               <w:rPr>
                 <w:rStyle w:val="Hyperlink"/>
@@ -2064,7 +2873,7 @@
                 <w:noProof/>
                 <w:webHidden/>
               </w:rPr>
-              <w:instrText xml:space="preserve"> PAGEREF _Toc120969700 \h </w:instrText>
+              <w:instrText xml:space="preserve"> PAGEREF _Toc121068421 \h </w:instrText>
             </w:r>
             <w:r>
               <w:rPr>
@@ -2084,7 +2893,7 @@
                 <w:noProof/>
                 <w:webHidden/>
               </w:rPr>
-              <w:t>7</w:t>
+              <w:t>10</w:t>
             </w:r>
             <w:r>
               <w:rPr>
@@ -2107,7 +2916,7 @@
               <w:lang w:eastAsia="de-DE"/>
             </w:rPr>
           </w:pPr>
-          <w:hyperlink w:anchor="_Toc120969701" w:history="1">
+          <w:hyperlink w:anchor="_Toc121068422" w:history="1">
             <w:r>
               <w:rPr>
                 <w:rStyle w:val="Hyperlink"/>
@@ -2148,7 +2957,7 @@
                 <w:noProof/>
                 <w:webHidden/>
               </w:rPr>
-              <w:instrText xml:space="preserve"> PAGEREF _Toc120969701 \h </w:instrText>
+              <w:instrText xml:space="preserve"> PAGEREF _Toc121068422 \h </w:instrText>
             </w:r>
             <w:r>
               <w:rPr>
@@ -2168,7 +2977,7 @@
                 <w:noProof/>
                 <w:webHidden/>
               </w:rPr>
-              <w:t>7</w:t>
+              <w:t>10</w:t>
             </w:r>
             <w:r>
               <w:rPr>
@@ -2199,7 +3008,7 @@
       <w:pPr>
         <w:pStyle w:val="berschrift1"/>
       </w:pPr>
-      <w:bookmarkStart w:id="0" w:name="_Toc120969681"/>
+      <w:bookmarkStart w:id="0" w:name="_Toc121068395"/>
       <w:r>
         <w:lastRenderedPageBreak/>
         <w:t>Anforderungen</w:t>
@@ -2252,8 +3061,7 @@
       <w:pPr>
         <w:pStyle w:val="berschrift2"/>
       </w:pPr>
-      <w:bookmarkStart w:id="1" w:name="_Toc120969683"/>
-      <w:bookmarkStart w:id="2" w:name="_Toc120969682"/>
+      <w:bookmarkStart w:id="1" w:name="_Toc121068396"/>
       <w:r>
         <w:t>Bedienung des Spiels</w:t>
       </w:r>
@@ -2268,6 +3076,7 @@
       <w:pPr>
         <w:pStyle w:val="berschrift2"/>
       </w:pPr>
+      <w:bookmarkStart w:id="2" w:name="_Toc121068397"/>
       <w:r>
         <w:t>Belegung des Spielfeldes</w:t>
       </w:r>
@@ -2282,7 +3091,7 @@
       <w:pPr>
         <w:pStyle w:val="berschrift2"/>
       </w:pPr>
-      <w:bookmarkStart w:id="3" w:name="_Toc120969684"/>
+      <w:bookmarkStart w:id="3" w:name="_Toc121068398"/>
       <w:r>
         <w:t>Editor</w:t>
       </w:r>
@@ -2297,7 +3106,7 @@
       <w:pPr>
         <w:pStyle w:val="berschrift2"/>
       </w:pPr>
-      <w:bookmarkStart w:id="4" w:name="_Toc120969685"/>
+      <w:bookmarkStart w:id="4" w:name="_Toc121068399"/>
       <w:r>
         <w:t>Speichern und Laden</w:t>
       </w:r>
@@ -2322,7 +3131,7 @@
       <w:pPr>
         <w:pStyle w:val="berschrift2"/>
       </w:pPr>
-      <w:bookmarkStart w:id="6" w:name="_Toc120969686"/>
+      <w:bookmarkStart w:id="6" w:name="_Toc121068400"/>
       <w:r>
         <w:lastRenderedPageBreak/>
         <w:t>Zielgruppe</w:t>
@@ -2359,7 +3168,7 @@
       <w:pPr>
         <w:pStyle w:val="berschrift1"/>
       </w:pPr>
-      <w:bookmarkStart w:id="7" w:name="_Toc120969687"/>
+      <w:bookmarkStart w:id="7" w:name="_Toc121068401"/>
       <w:r>
         <w:lastRenderedPageBreak/>
         <w:t>Benutzerhandbuch</w:t>
@@ -2395,7 +3204,7 @@
         <w:pStyle w:val="berschrift2"/>
       </w:pPr>
       <w:bookmarkStart w:id="8" w:name="themen"/>
-      <w:bookmarkStart w:id="9" w:name="_Toc120969688"/>
+      <w:bookmarkStart w:id="9" w:name="_Toc121068402"/>
       <w:r>
         <w:t>Themen</w:t>
       </w:r>
@@ -2590,7 +3399,7 @@
         <w:pStyle w:val="berschrift3"/>
       </w:pPr>
       <w:bookmarkStart w:id="10" w:name="thema-1"/>
-      <w:bookmarkStart w:id="11" w:name="_Toc120969689"/>
+      <w:bookmarkStart w:id="11" w:name="_Toc121068403"/>
       <w:r>
         <w:t>Thema 1</w:t>
       </w:r>
@@ -2694,7 +3503,7 @@
         <w:pStyle w:val="berschrift2"/>
       </w:pPr>
       <w:bookmarkStart w:id="12" w:name="ablaufbedingungen"/>
-      <w:bookmarkStart w:id="13" w:name="_Toc120969690"/>
+      <w:bookmarkStart w:id="13" w:name="_Toc121068404"/>
       <w:r>
         <w:t>Ablaufbedingungen</w:t>
       </w:r>
@@ -2719,8 +3528,8 @@
         <w:tblLook w:val="04A0" w:firstRow="1" w:lastRow="0" w:firstColumn="1" w:lastColumn="0" w:noHBand="0" w:noVBand="1"/>
       </w:tblPr>
       <w:tblGrid>
-        <w:gridCol w:w="4750"/>
-        <w:gridCol w:w="4750"/>
+        <w:gridCol w:w="4681"/>
+        <w:gridCol w:w="4669"/>
       </w:tblGrid>
       <w:tr>
         <w:tc>
@@ -2865,18 +3674,55 @@
           </w:p>
         </w:tc>
       </w:tr>
+      <w:tr>
+        <w:tc>
+          <w:tcPr>
+            <w:tcW w:w="4750" w:type="dxa"/>
+          </w:tcPr>
+          <w:p>
+            <w:pPr>
+              <w:pStyle w:val="Textkrper"/>
+            </w:pPr>
+            <w:r>
+              <w:t>MAINBOARD</w:t>
+            </w:r>
+          </w:p>
+        </w:tc>
+        <w:tc>
+          <w:tcPr>
+            <w:tcW w:w="4750" w:type="dxa"/>
+          </w:tcPr>
+          <w:p>
+            <w:pPr>
+              <w:pStyle w:val="Textkrper"/>
+              <w:rPr>
+                <w:lang w:val="en-US"/>
+              </w:rPr>
+            </w:pPr>
+            <w:proofErr w:type="spellStart"/>
+            <w:r>
+              <w:rPr>
+                <w:lang w:val="en-US"/>
+              </w:rPr>
+              <w:t>ASUSTeK</w:t>
+            </w:r>
+            <w:proofErr w:type="spellEnd"/>
+            <w:r>
+              <w:rPr>
+                <w:lang w:val="en-US"/>
+              </w:rPr>
+              <w:t xml:space="preserve"> COMPUTER INC. PRIME B650-PLUS</w:t>
+            </w:r>
+          </w:p>
+        </w:tc>
+      </w:tr>
     </w:tbl>
     <w:p>
       <w:pPr>
-        <w:pStyle w:val="Textkrper"/>
-      </w:pPr>
-    </w:p>
-    <w:p>
-      <w:pPr>
         <w:pStyle w:val="berschrift2"/>
       </w:pPr>
       <w:bookmarkStart w:id="14" w:name="programminstallation"/>
-      <w:bookmarkStart w:id="15" w:name="_Toc120969691"/>
+      <w:bookmarkStart w:id="15" w:name="_Toc121068405"/>
       <w:r>
         <w:t>Programminstallation</w:t>
       </w:r>
@@ -2902,7 +3748,7 @@
         <w:pStyle w:val="berschrift2"/>
       </w:pPr>
       <w:bookmarkStart w:id="16" w:name="programmstart"/>
-      <w:bookmarkStart w:id="17" w:name="_Toc120969692"/>
+      <w:bookmarkStart w:id="17" w:name="_Toc121068406"/>
       <w:r>
         <w:t>Programmstart</w:t>
       </w:r>
@@ -2928,7 +3774,7 @@
         <w:pStyle w:val="berschrift2"/>
       </w:pPr>
       <w:bookmarkStart w:id="18" w:name="bedienungsanleitung"/>
-      <w:bookmarkStart w:id="19" w:name="_Toc120969693"/>
+      <w:bookmarkStart w:id="19" w:name="_Toc121068407"/>
       <w:r>
         <w:lastRenderedPageBreak/>
         <w:t>Bedienungsanleitung</w:t>
@@ -3000,9 +3846,11 @@
       <w:pPr>
         <w:pStyle w:val="berschrift3"/>
       </w:pPr>
+      <w:bookmarkStart w:id="20" w:name="_Toc121068408"/>
       <w:r>
         <w:t>Knöpfe</w:t>
       </w:r>
+      <w:bookmarkEnd w:id="20"/>
     </w:p>
     <w:p>
       <w:r>
@@ -3091,14 +3939,17 @@
       <w:pPr>
         <w:pStyle w:val="berschrift3"/>
       </w:pPr>
+      <w:bookmarkStart w:id="21" w:name="_Toc121068409"/>
       <w:r>
         <w:t>Spielfeld</w:t>
       </w:r>
+      <w:bookmarkEnd w:id="21"/>
     </w:p>
     <w:p>
       <w:pPr>
         <w:pStyle w:val="berschrift3"/>
       </w:pPr>
+      <w:bookmarkStart w:id="22" w:name="_Toc121068410"/>
       <w:r>
         <w:t>Editor</w:t>
       </w:r>
@@ -3108,25 +3959,30 @@
       <w:r>
         <w:t xml:space="preserve"> Modus Wechsel</w:t>
       </w:r>
+      <w:bookmarkEnd w:id="22"/>
     </w:p>
     <w:p>
       <w:pPr>
         <w:pStyle w:val="berschrift3"/>
       </w:pPr>
+      <w:bookmarkStart w:id="23" w:name="_Toc121068411"/>
       <w:r>
         <w:t>Einstellungen</w:t>
       </w:r>
+      <w:bookmarkEnd w:id="23"/>
     </w:p>
     <w:p>
       <w:pPr>
         <w:pStyle w:val="berschrift3"/>
       </w:pPr>
+      <w:bookmarkStart w:id="24" w:name="_Toc121068412"/>
       <w:r>
         <w:t>Laden und Speichern</w:t>
       </w:r>
       <w:r>
         <w:t xml:space="preserve"> von Spielständen</w:t>
       </w:r>
+      <w:bookmarkEnd w:id="24"/>
     </w:p>
     <w:p>
       <w:pPr>
@@ -3140,8 +3996,7 @@
           <w:szCs w:val="28"/>
         </w:rPr>
       </w:pPr>
-      <w:bookmarkStart w:id="20" w:name="fehlermeldungen"/>
-      <w:bookmarkStart w:id="21" w:name="_Toc120969694"/>
+      <w:bookmarkStart w:id="25" w:name="fehlermeldungen"/>
       <w:r>
         <w:br w:type="page"/>
       </w:r>
@@ -3150,12 +4005,13 @@
       <w:pPr>
         <w:pStyle w:val="berschrift2"/>
       </w:pPr>
+      <w:bookmarkStart w:id="26" w:name="_Toc121068413"/>
       <w:r>
         <w:lastRenderedPageBreak/>
         <w:t>Fehlermeldungen</w:t>
       </w:r>
-      <w:bookmarkEnd w:id="20"/>
-      <w:bookmarkEnd w:id="21"/>
+      <w:bookmarkEnd w:id="25"/>
+      <w:bookmarkEnd w:id="26"/>
     </w:p>
     <w:p>
       <w:pPr>
@@ -3187,9 +4043,9 @@
         <w:tblLook w:val="04A0" w:firstRow="1" w:lastRow="0" w:firstColumn="1" w:lastColumn="0" w:noHBand="0" w:noVBand="1"/>
       </w:tblPr>
       <w:tblGrid>
-        <w:gridCol w:w="3166"/>
-        <w:gridCol w:w="3167"/>
-        <w:gridCol w:w="3167"/>
+        <w:gridCol w:w="3109"/>
+        <w:gridCol w:w="3106"/>
+        <w:gridCol w:w="3135"/>
       </w:tblGrid>
       <w:tr>
         <w:tc>
@@ -3326,9 +4182,6 @@
           <w:p>
             <w:pPr>
               <w:pStyle w:val="Textkrper"/>
-              <w:rPr>
-                <w:lang w:val="en-US"/>
-              </w:rPr>
             </w:pPr>
           </w:p>
         </w:tc>
@@ -3358,13 +4211,13 @@
       <w:pPr>
         <w:pStyle w:val="berschrift2"/>
       </w:pPr>
-      <w:bookmarkStart w:id="22" w:name="wiederanlaufbedingungen"/>
-      <w:bookmarkStart w:id="23" w:name="_Toc120969695"/>
+      <w:bookmarkStart w:id="27" w:name="wiederanlaufbedingungen"/>
+      <w:bookmarkStart w:id="28" w:name="_Toc121068414"/>
       <w:r>
         <w:t>Wiederanlaufbedingungen</w:t>
       </w:r>
-      <w:bookmarkEnd w:id="22"/>
-      <w:bookmarkEnd w:id="23"/>
+      <w:bookmarkEnd w:id="27"/>
+      <w:bookmarkEnd w:id="28"/>
     </w:p>
     <w:p>
       <w:pPr>
@@ -3386,8 +4239,7 @@
           <w:szCs w:val="36"/>
         </w:rPr>
       </w:pPr>
-      <w:bookmarkStart w:id="24" w:name="programmierhandbuch"/>
-      <w:bookmarkStart w:id="25" w:name="_Toc120969696"/>
+      <w:bookmarkStart w:id="29" w:name="programmierhandbuch"/>
       <w:r>
         <w:br w:type="page"/>
       </w:r>
@@ -3396,12 +4248,13 @@
       <w:pPr>
         <w:pStyle w:val="berschrift1"/>
       </w:pPr>
+      <w:bookmarkStart w:id="30" w:name="_Toc121068415"/>
       <w:r>
         <w:lastRenderedPageBreak/>
         <w:t>Programmierhandbuch</w:t>
       </w:r>
-      <w:bookmarkEnd w:id="24"/>
-      <w:bookmarkEnd w:id="25"/>
+      <w:bookmarkEnd w:id="29"/>
+      <w:bookmarkEnd w:id="30"/>
     </w:p>
     <w:p>
       <w:pPr>
@@ -3418,53 +4271,934 @@
       <w:r>
         <w:t xml:space="preserve">Das Programmierhandbuch ist der wichtigste Teil der Dokumentation und besteht immer und ohne Ausnahme mindestens </w:t>
       </w:r>
+      <w:r>
+        <w:t>ausfolgenden</w:t>
+      </w:r>
+      <w:r>
+        <w:t xml:space="preserve"> Kapiteln (Kapitelüberschriften sollten genauso beibehalten werden):</w:t>
+      </w:r>
+    </w:p>
+    <w:p>
+      <w:pPr>
+        <w:rPr>
+          <w:rFonts w:asciiTheme="majorHAnsi" w:eastAsiaTheme="majorEastAsia" w:hAnsiTheme="majorHAnsi" w:cstheme="majorBidi"/>
+          <w:b/>
+          <w:bCs/>
+          <w:smallCaps/>
+          <w:color w:val="000000" w:themeColor="text1"/>
+          <w:sz w:val="28"/>
+          <w:szCs w:val="28"/>
+        </w:rPr>
+      </w:pPr>
+      <w:bookmarkStart w:id="31" w:name="entwicklungskonfiguration"/>
+      <w:r>
+        <w:br w:type="page"/>
+      </w:r>
+    </w:p>
+    <w:p>
+      <w:pPr>
+        <w:pStyle w:val="berschrift2"/>
+      </w:pPr>
+      <w:bookmarkStart w:id="32" w:name="_Toc121068416"/>
+      <w:r>
+        <w:lastRenderedPageBreak/>
+        <w:t>Entwicklungskonfiguration</w:t>
+      </w:r>
+      <w:bookmarkEnd w:id="31"/>
+      <w:bookmarkEnd w:id="32"/>
+    </w:p>
+    <w:p>
+      <w:r>
+        <w:t>Entwickelt wurde an 2 Rechnern, welche die gleichen Softwarekonfigurationen, wie unten beschrieben, aufwiesen.</w:t>
+      </w:r>
+    </w:p>
+    <w:p>
+      <w:pPr>
+        <w:pStyle w:val="Textkrper"/>
+      </w:pPr>
+      <w:r>
+        <w:t>F</w:t>
+      </w:r>
+      <w:r>
+        <w:t>olgend</w:t>
+      </w:r>
+      <w:r>
+        <w:t xml:space="preserve"> sind</w:t>
+      </w:r>
+      <w:r>
+        <w:t xml:space="preserve"> Soft</w:t>
+      </w:r>
+      <w:r>
+        <w:t>- und Hard</w:t>
+      </w:r>
+      <w:r>
+        <w:t>warekomponenten</w:t>
+      </w:r>
+      <w:r>
+        <w:t xml:space="preserve"> aufgelistet</w:t>
+      </w:r>
+      <w:r>
+        <w:t>:</w:t>
+      </w:r>
+    </w:p>
+    <w:p>
+      <w:pPr>
+        <w:pStyle w:val="berschrift3"/>
+      </w:pPr>
+      <w:bookmarkStart w:id="33" w:name="_Toc121068417"/>
+      <w:r>
+        <w:t>Software</w:t>
+      </w:r>
+      <w:bookmarkEnd w:id="33"/>
+      <w:r>
+        <w:br/>
+      </w:r>
+    </w:p>
+    <w:tbl>
+      <w:tblPr>
+        <w:tblStyle w:val="Tabellenraster"/>
+        <w:tblW w:w="9696" w:type="dxa"/>
+        <w:jc w:val="center"/>
+        <w:tblLook w:val="04A0" w:firstRow="1" w:lastRow="0" w:firstColumn="1" w:lastColumn="0" w:noHBand="0" w:noVBand="1"/>
+      </w:tblPr>
+      <w:tblGrid>
+        <w:gridCol w:w="1906"/>
+        <w:gridCol w:w="7790"/>
+      </w:tblGrid>
+      <w:tr>
+        <w:trPr>
+          <w:trHeight w:val="451"/>
+          <w:jc w:val="center"/>
+        </w:trPr>
+        <w:tc>
+          <w:tcPr>
+            <w:tcW w:w="1906" w:type="dxa"/>
+          </w:tcPr>
+          <w:p>
+            <w:pPr>
+              <w:pStyle w:val="Textkrper"/>
+            </w:pPr>
+            <w:r>
+              <w:t>IDE</w:t>
+            </w:r>
+          </w:p>
+        </w:tc>
+        <w:tc>
+          <w:tcPr>
+            <w:tcW w:w="7790" w:type="dxa"/>
+          </w:tcPr>
+          <w:p>
+            <w:pPr>
+              <w:pStyle w:val="Textkrper"/>
+            </w:pPr>
+            <w:r>
+              <w:t>Embarcadero® Delphi 10.4 Version 27.0.40680.4203</w:t>
+            </w:r>
+          </w:p>
+        </w:tc>
+      </w:tr>
+      <w:tr>
+        <w:trPr>
+          <w:trHeight w:val="451"/>
+          <w:jc w:val="center"/>
+        </w:trPr>
+        <w:tc>
+          <w:tcPr>
+            <w:tcW w:w="1906" w:type="dxa"/>
+          </w:tcPr>
+          <w:p>
+            <w:pPr>
+              <w:pStyle w:val="Textkrper"/>
+            </w:pPr>
+            <w:r>
+              <w:t>Compilerversion</w:t>
+            </w:r>
+          </w:p>
+        </w:tc>
+        <w:tc>
+          <w:tcPr>
+            <w:tcW w:w="7790" w:type="dxa"/>
+          </w:tcPr>
+          <w:p>
+            <w:pPr>
+              <w:pStyle w:val="Textkrper"/>
+            </w:pPr>
+            <w:r>
+              <w:t>34.0</w:t>
+            </w:r>
+          </w:p>
+        </w:tc>
+      </w:tr>
+      <w:tr>
+        <w:trPr>
+          <w:trHeight w:val="451"/>
+          <w:jc w:val="center"/>
+        </w:trPr>
+        <w:tc>
+          <w:tcPr>
+            <w:tcW w:w="1906" w:type="dxa"/>
+          </w:tcPr>
+          <w:p>
+            <w:pPr>
+              <w:pStyle w:val="Textkrper"/>
+            </w:pPr>
+            <w:r>
+              <w:t>Betriebssystem</w:t>
+            </w:r>
+          </w:p>
+        </w:tc>
+        <w:tc>
+          <w:tcPr>
+            <w:tcW w:w="7790" w:type="dxa"/>
+          </w:tcPr>
+          <w:p>
+            <w:pPr>
+              <w:pStyle w:val="Textkrper"/>
+            </w:pPr>
+            <w:r>
+              <w:t>Windows 11 Home</w:t>
+            </w:r>
+            <w:r>
+              <w:t xml:space="preserve"> Version </w:t>
+            </w:r>
+            <w:r>
+              <w:t>22H2</w:t>
+            </w:r>
+          </w:p>
+        </w:tc>
+      </w:tr>
+      <w:tr>
+        <w:trPr>
+          <w:trHeight w:val="451"/>
+          <w:jc w:val="center"/>
+        </w:trPr>
+        <w:tc>
+          <w:tcPr>
+            <w:tcW w:w="1906" w:type="dxa"/>
+          </w:tcPr>
+          <w:p>
+            <w:pPr>
+              <w:pStyle w:val="Textkrper"/>
+            </w:pPr>
+            <w:r>
+              <w:t>System typ</w:t>
+            </w:r>
+          </w:p>
+        </w:tc>
+        <w:tc>
+          <w:tcPr>
+            <w:tcW w:w="7790" w:type="dxa"/>
+          </w:tcPr>
+          <w:p>
+            <w:pPr>
+              <w:pStyle w:val="Textkrper"/>
+              <w:rPr>
+                <w:lang w:val="en-US"/>
+              </w:rPr>
+            </w:pPr>
+            <w:r>
+              <w:rPr>
+                <w:lang w:val="en-US"/>
+              </w:rPr>
+              <w:t>64-bit operating system, x64-based processor</w:t>
+            </w:r>
+          </w:p>
+        </w:tc>
+      </w:tr>
+    </w:tbl>
+    <w:p>
+      <w:pPr>
+        <w:pStyle w:val="berschrift3"/>
+      </w:pPr>
+      <w:bookmarkStart w:id="34" w:name="_Toc121068418"/>
+      <w:bookmarkStart w:id="35" w:name="problemanalyse-und-realisation"/>
+      <w:r>
+        <w:t>Hardware</w:t>
+      </w:r>
+      <w:bookmarkEnd w:id="34"/>
+    </w:p>
+    <w:p>
+      <w:pPr>
+        <w:pStyle w:val="berschrift4"/>
+      </w:pPr>
+      <w:r>
+        <w:t>PC-1</w:t>
+      </w:r>
+    </w:p>
+    <w:tbl>
+      <w:tblPr>
+        <w:tblStyle w:val="Tabellenraster"/>
+        <w:tblW w:w="9696" w:type="dxa"/>
+        <w:jc w:val="center"/>
+        <w:tblLook w:val="04A0" w:firstRow="1" w:lastRow="0" w:firstColumn="1" w:lastColumn="0" w:noHBand="0" w:noVBand="1"/>
+      </w:tblPr>
+      <w:tblGrid>
+        <w:gridCol w:w="1906"/>
+        <w:gridCol w:w="7790"/>
+      </w:tblGrid>
+      <w:tr>
+        <w:trPr>
+          <w:trHeight w:val="451"/>
+          <w:jc w:val="center"/>
+        </w:trPr>
+        <w:tc>
+          <w:tcPr>
+            <w:tcW w:w="1906" w:type="dxa"/>
+          </w:tcPr>
+          <w:p>
+            <w:pPr>
+              <w:pStyle w:val="Textkrper"/>
+            </w:pPr>
+            <w:r>
+              <w:t>Prozessor</w:t>
+            </w:r>
+          </w:p>
+        </w:tc>
+        <w:tc>
+          <w:tcPr>
+            <w:tcW w:w="7790" w:type="dxa"/>
+          </w:tcPr>
+          <w:p>
+            <w:pPr>
+              <w:pStyle w:val="Textkrper"/>
+              <w:rPr>
+                <w:lang w:val="en-US"/>
+              </w:rPr>
+            </w:pPr>
+            <w:r>
+              <w:rPr>
+                <w:lang w:val="en-US"/>
+              </w:rPr>
+              <w:t>AMD Ryzen 9 7950X 16-Core Processor</w:t>
+            </w:r>
+            <w:r>
+              <w:rPr>
+                <w:lang w:val="en-US"/>
+              </w:rPr>
+              <w:t xml:space="preserve"> @ 5.8 GHz</w:t>
+            </w:r>
+          </w:p>
+        </w:tc>
+      </w:tr>
+      <w:tr>
+        <w:trPr>
+          <w:trHeight w:val="451"/>
+          <w:jc w:val="center"/>
+        </w:trPr>
+        <w:tc>
+          <w:tcPr>
+            <w:tcW w:w="1906" w:type="dxa"/>
+          </w:tcPr>
+          <w:p>
+            <w:pPr>
+              <w:pStyle w:val="Textkrper"/>
+            </w:pPr>
+            <w:r>
+              <w:t>Graphik</w:t>
+            </w:r>
+          </w:p>
+        </w:tc>
+        <w:tc>
+          <w:tcPr>
+            <w:tcW w:w="7790" w:type="dxa"/>
+          </w:tcPr>
+          <w:p>
+            <w:pPr>
+              <w:pStyle w:val="Textkrper"/>
+              <w:rPr>
+                <w:lang w:val="en-US"/>
+              </w:rPr>
+            </w:pPr>
+            <w:r>
+              <w:rPr>
+                <w:lang w:val="en-US"/>
+              </w:rPr>
+              <w:t>NVIDIA GeForce RTX 3070 @ 2 GHz</w:t>
+            </w:r>
+          </w:p>
+        </w:tc>
+      </w:tr>
+      <w:tr>
+        <w:trPr>
+          <w:trHeight w:val="451"/>
+          <w:jc w:val="center"/>
+        </w:trPr>
+        <w:tc>
+          <w:tcPr>
+            <w:tcW w:w="1906" w:type="dxa"/>
+          </w:tcPr>
+          <w:p>
+            <w:pPr>
+              <w:pStyle w:val="Textkrper"/>
+            </w:pPr>
+            <w:r>
+              <w:t>Ram</w:t>
+            </w:r>
+          </w:p>
+        </w:tc>
+        <w:tc>
+          <w:tcPr>
+            <w:tcW w:w="7790" w:type="dxa"/>
+          </w:tcPr>
+          <w:p>
+            <w:pPr>
+              <w:pStyle w:val="Textkrper"/>
+              <w:rPr>
+                <w:lang w:val="en-US"/>
+              </w:rPr>
+            </w:pPr>
+            <w:r>
+              <w:rPr>
+                <w:lang w:val="en-US"/>
+              </w:rPr>
+              <w:t xml:space="preserve">DDR 5 </w:t>
+            </w:r>
+            <w:r>
+              <w:rPr>
+                <w:lang w:val="en-US"/>
+              </w:rPr>
+              <w:t>32,0 GB</w:t>
+            </w:r>
+            <w:r>
+              <w:rPr>
+                <w:lang w:val="en-US"/>
+              </w:rPr>
+              <w:t xml:space="preserve"> @ 6.4 GHz</w:t>
+            </w:r>
+          </w:p>
+        </w:tc>
+      </w:tr>
+      <w:tr>
+        <w:trPr>
+          <w:trHeight w:val="451"/>
+          <w:jc w:val="center"/>
+        </w:trPr>
+        <w:tc>
+          <w:tcPr>
+            <w:tcW w:w="1906" w:type="dxa"/>
+          </w:tcPr>
+          <w:p>
+            <w:pPr>
+              <w:pStyle w:val="Textkrper"/>
+            </w:pPr>
+            <w:r>
+              <w:t>Systemspeicher</w:t>
+            </w:r>
+          </w:p>
+        </w:tc>
+        <w:tc>
+          <w:tcPr>
+            <w:tcW w:w="7790" w:type="dxa"/>
+          </w:tcPr>
+          <w:p>
+            <w:pPr>
+              <w:pStyle w:val="Textkrper"/>
+              <w:rPr>
+                <w:lang w:val="en-US"/>
+              </w:rPr>
+            </w:pPr>
+            <w:r>
+              <w:rPr>
+                <w:lang w:val="en-US"/>
+              </w:rPr>
+              <w:t>PNY CS3140 1TB Gen. 4 M.2 SSD</w:t>
+            </w:r>
+          </w:p>
+        </w:tc>
+      </w:tr>
+      <w:tr>
+        <w:trPr>
+          <w:trHeight w:val="451"/>
+          <w:jc w:val="center"/>
+        </w:trPr>
+        <w:tc>
+          <w:tcPr>
+            <w:tcW w:w="1906" w:type="dxa"/>
+          </w:tcPr>
+          <w:p>
+            <w:pPr>
+              <w:pStyle w:val="Textkrper"/>
+            </w:pPr>
+            <w:r>
+              <w:t>Mainboard</w:t>
+            </w:r>
+          </w:p>
+        </w:tc>
+        <w:tc>
+          <w:tcPr>
+            <w:tcW w:w="7790" w:type="dxa"/>
+          </w:tcPr>
+          <w:p>
+            <w:pPr>
+              <w:pStyle w:val="Textkrper"/>
+              <w:rPr>
+                <w:lang w:val="en-US"/>
+              </w:rPr>
+            </w:pPr>
+            <w:proofErr w:type="spellStart"/>
+            <w:r>
+              <w:rPr>
+                <w:lang w:val="en-US"/>
+              </w:rPr>
+              <w:t>ASUSTeK</w:t>
+            </w:r>
+            <w:proofErr w:type="spellEnd"/>
+            <w:r>
+              <w:rPr>
+                <w:lang w:val="en-US"/>
+              </w:rPr>
+              <w:t xml:space="preserve"> COMPUTER INC. PRIME B650-PLUS</w:t>
+            </w:r>
+          </w:p>
+        </w:tc>
+      </w:tr>
+    </w:tbl>
+    <w:p>
+      <w:pPr>
+        <w:pStyle w:val="berschrift4"/>
+        <w:rPr>
+          <w:lang w:val="en-US"/>
+        </w:rPr>
+      </w:pPr>
+      <w:r>
+        <w:rPr>
+          <w:lang w:val="en-US"/>
+        </w:rPr>
+        <w:t>PC-2</w:t>
+      </w:r>
+    </w:p>
+    <w:tbl>
+      <w:tblPr>
+        <w:tblStyle w:val="Tabellenraster"/>
+        <w:tblW w:w="9696" w:type="dxa"/>
+        <w:jc w:val="center"/>
+        <w:tblLook w:val="04A0" w:firstRow="1" w:lastRow="0" w:firstColumn="1" w:lastColumn="0" w:noHBand="0" w:noVBand="1"/>
+      </w:tblPr>
+      <w:tblGrid>
+        <w:gridCol w:w="1906"/>
+        <w:gridCol w:w="7790"/>
+      </w:tblGrid>
+      <w:tr>
+        <w:trPr>
+          <w:trHeight w:val="451"/>
+          <w:jc w:val="center"/>
+        </w:trPr>
+        <w:tc>
+          <w:tcPr>
+            <w:tcW w:w="1906" w:type="dxa"/>
+          </w:tcPr>
+          <w:p>
+            <w:pPr>
+              <w:pStyle w:val="Textkrper"/>
+            </w:pPr>
+            <w:r>
+              <w:t>Prozessor</w:t>
+            </w:r>
+          </w:p>
+        </w:tc>
+        <w:tc>
+          <w:tcPr>
+            <w:tcW w:w="7790" w:type="dxa"/>
+          </w:tcPr>
+          <w:p>
+            <w:pPr>
+              <w:pStyle w:val="Textkrper"/>
+              <w:rPr>
+                <w:lang w:val="en-US"/>
+              </w:rPr>
+            </w:pPr>
+            <w:r>
+              <w:rPr>
+                <w:lang w:val="en-US"/>
+              </w:rPr>
+              <w:t xml:space="preserve">AMD Ryzen </w:t>
+            </w:r>
+            <w:r>
+              <w:rPr>
+                <w:lang w:val="en-US"/>
+              </w:rPr>
+              <w:t>5 1600 6-Core Processor @ 4.0 GHz</w:t>
+            </w:r>
+          </w:p>
+        </w:tc>
+      </w:tr>
+      <w:tr>
+        <w:trPr>
+          <w:trHeight w:val="451"/>
+          <w:jc w:val="center"/>
+        </w:trPr>
+        <w:tc>
+          <w:tcPr>
+            <w:tcW w:w="1906" w:type="dxa"/>
+          </w:tcPr>
+          <w:p>
+            <w:pPr>
+              <w:pStyle w:val="Textkrper"/>
+            </w:pPr>
+            <w:r>
+              <w:t>Graphik</w:t>
+            </w:r>
+          </w:p>
+        </w:tc>
+        <w:tc>
+          <w:tcPr>
+            <w:tcW w:w="7790" w:type="dxa"/>
+          </w:tcPr>
+          <w:p>
+            <w:pPr>
+              <w:pStyle w:val="Textkrper"/>
+              <w:rPr>
+                <w:lang w:val="en-US"/>
+              </w:rPr>
+            </w:pPr>
+            <w:r>
+              <w:rPr>
+                <w:lang w:val="en-US"/>
+              </w:rPr>
+              <w:t>NVIDIA GeForce RTX 1070 @ 1.68 GHz</w:t>
+            </w:r>
+          </w:p>
+        </w:tc>
+      </w:tr>
+      <w:tr>
+        <w:trPr>
+          <w:trHeight w:val="451"/>
+          <w:jc w:val="center"/>
+        </w:trPr>
+        <w:tc>
+          <w:tcPr>
+            <w:tcW w:w="1906" w:type="dxa"/>
+          </w:tcPr>
+          <w:p>
+            <w:pPr>
+              <w:pStyle w:val="Textkrper"/>
+            </w:pPr>
+            <w:r>
+              <w:t>Ram</w:t>
+            </w:r>
+          </w:p>
+        </w:tc>
+        <w:tc>
+          <w:tcPr>
+            <w:tcW w:w="7790" w:type="dxa"/>
+          </w:tcPr>
+          <w:p>
+            <w:pPr>
+              <w:pStyle w:val="Textkrper"/>
+              <w:rPr>
+                <w:lang w:val="en-US"/>
+              </w:rPr>
+            </w:pPr>
+            <w:r>
+              <w:rPr>
+                <w:lang w:val="en-US"/>
+              </w:rPr>
+              <w:t>DDR 4 16</w:t>
+            </w:r>
+            <w:r>
+              <w:rPr>
+                <w:lang w:val="en-US"/>
+              </w:rPr>
+              <w:t>,0 GB</w:t>
+            </w:r>
+            <w:r>
+              <w:rPr>
+                <w:lang w:val="en-US"/>
+              </w:rPr>
+              <w:t xml:space="preserve"> @ 2.2 GHz</w:t>
+            </w:r>
+          </w:p>
+        </w:tc>
+      </w:tr>
+      <w:tr>
+        <w:trPr>
+          <w:trHeight w:val="451"/>
+          <w:jc w:val="center"/>
+        </w:trPr>
+        <w:tc>
+          <w:tcPr>
+            <w:tcW w:w="1906" w:type="dxa"/>
+          </w:tcPr>
+          <w:p>
+            <w:pPr>
+              <w:pStyle w:val="Textkrper"/>
+            </w:pPr>
+            <w:r>
+              <w:t>Systemspeicher</w:t>
+            </w:r>
+          </w:p>
+        </w:tc>
+        <w:tc>
+          <w:tcPr>
+            <w:tcW w:w="7790" w:type="dxa"/>
+          </w:tcPr>
+          <w:p>
+            <w:pPr>
+              <w:pStyle w:val="Textkrper"/>
+              <w:rPr>
+                <w:lang w:val="en-US"/>
+              </w:rPr>
+            </w:pPr>
+            <w:r>
+              <w:rPr>
+                <w:lang w:val="en-US"/>
+              </w:rPr>
+              <w:t>Crucial MX500 2.5 500</w:t>
+            </w:r>
+            <w:r>
+              <w:rPr>
+                <w:lang w:val="en-US"/>
+              </w:rPr>
+              <w:t xml:space="preserve"> </w:t>
+            </w:r>
+            <w:r>
+              <w:rPr>
+                <w:lang w:val="en-US"/>
+              </w:rPr>
+              <w:t>GB</w:t>
+            </w:r>
+          </w:p>
+        </w:tc>
+      </w:tr>
+      <w:tr>
+        <w:trPr>
+          <w:trHeight w:val="451"/>
+          <w:jc w:val="center"/>
+        </w:trPr>
+        <w:tc>
+          <w:tcPr>
+            <w:tcW w:w="1906" w:type="dxa"/>
+          </w:tcPr>
+          <w:p>
+            <w:pPr>
+              <w:pStyle w:val="Textkrper"/>
+            </w:pPr>
+            <w:r>
+              <w:t>Mainboard</w:t>
+            </w:r>
+          </w:p>
+        </w:tc>
+        <w:tc>
+          <w:tcPr>
+            <w:tcW w:w="7790" w:type="dxa"/>
+          </w:tcPr>
+          <w:p>
+            <w:pPr>
+              <w:pStyle w:val="Textkrper"/>
+              <w:rPr>
+                <w:lang w:val="en-US"/>
+              </w:rPr>
+            </w:pPr>
+            <w:r>
+              <w:rPr>
+                <w:lang w:val="en-US"/>
+              </w:rPr>
+              <w:t>MSI B350M PRO-VDH</w:t>
+            </w:r>
+          </w:p>
+        </w:tc>
+      </w:tr>
+    </w:tbl>
+    <w:p>
+      <w:pPr>
+        <w:rPr>
+          <w:rFonts w:asciiTheme="majorHAnsi" w:eastAsiaTheme="majorEastAsia" w:hAnsiTheme="majorHAnsi" w:cstheme="majorBidi"/>
+          <w:b/>
+          <w:bCs/>
+          <w:smallCaps/>
+          <w:color w:val="000000" w:themeColor="text1"/>
+          <w:sz w:val="28"/>
+          <w:szCs w:val="28"/>
+          <w:lang w:val="en-US"/>
+        </w:rPr>
+      </w:pPr>
+    </w:p>
+    <w:p>
+      <w:pPr>
+        <w:pStyle w:val="berschrift2"/>
+      </w:pPr>
+      <w:bookmarkStart w:id="36" w:name="_Toc121068419"/>
+      <w:r>
+        <w:lastRenderedPageBreak/>
+        <w:t>Problemanalyse und Realisation</w:t>
+      </w:r>
+      <w:bookmarkEnd w:id="35"/>
+      <w:bookmarkEnd w:id="36"/>
+    </w:p>
+    <w:p>
+      <w:pPr>
+        <w:pStyle w:val="FirstParagraph"/>
+      </w:pPr>
+      <w:r>
+        <w:t>Folgendermaßen können die erwarteten Informationen übersichtlich strukturiert werden (grundsätzlich gelten diese Ausführungen auch für andere / ähnliche technische Dokumentationen, in denen dem Leser Hintergrundwissen zur Lösung einer Aufgabenstellung vermittelt werden soll):</w:t>
+      </w:r>
+    </w:p>
+    <w:p>
+      <w:pPr>
+        <w:pStyle w:val="Blocktext"/>
+      </w:pPr>
+      <w:r>
+        <w:t>Sinnvollerweise startet man mit einer Auflistung der zu erfüllenden Aufgaben, wobei auf einen ausreichenden Detaillierungsgrad geachtet werden sollte. Die einzelnen Punkte ergeben sich aus der Aufgabenstellung (und werden ggf. in Diskussion mit dem Auftraggeber weiter verfeinert).</w:t>
+      </w:r>
+    </w:p>
+    <w:p>
+      <w:pPr>
+        <w:pStyle w:val="Blocktext"/>
+      </w:pPr>
+      <w:r>
+        <w:t>Die Aufstellung wird nach Sachgebieten, Modulen, übergeordneten Teilaufgaben o.ä. gruppiert und fasst ggf. Detailpunkte zusammen. Hiermit erhält man eine Art „Checkliste der zu erfüllenden Aufgaben“, die während der Projektphase durchaus noch modifiziert werden kann.</w:t>
+      </w:r>
+    </w:p>
+    <w:p>
+      <w:pPr>
+        <w:pStyle w:val="Blocktext"/>
+      </w:pPr>
+      <w:r>
+        <w:t>Damit verfügt man über ein Dokument (evtl. Teil eines Lasten- /Pflichtenheftes), das die wesentlichen Problemstellungen darstellt -&gt; Problemanalyse.</w:t>
+      </w:r>
+    </w:p>
+    <w:p>
+      <w:pPr>
+        <w:pStyle w:val="Blocktext"/>
+      </w:pPr>
+      <w:r>
+        <w:t>In der nun folgenden Realisationsanalyse werden für jeden einzelnen Teilaspekt ein oder mehrere Lösungswege aufgezeigt und diskutiert (Pro und Contra). Das passiert häufig ohne Festlegung auf eine bestimmte Programmiersprache (hier im Programmierpraktikum gilt natürlich Delphi/</w:t>
+      </w:r>
+      <w:proofErr w:type="spellStart"/>
+      <w:r>
+        <w:t>Object</w:t>
+      </w:r>
+      <w:proofErr w:type="spellEnd"/>
+      <w:r>
+        <w:t xml:space="preserve"> Pascal!). In diesem Kapitel sollten also z.B. Fragen diskutiert werden wie ’ist eine iterative oder eine rekursive Lösung hier </w:t>
+      </w:r>
       <w:proofErr w:type="gramStart"/>
       <w:r>
-        <w:t>aus folgenden</w:t>
+        <w:t>besser?’</w:t>
       </w:r>
       <w:proofErr w:type="gramEnd"/>
       <w:r>
-        <w:t xml:space="preserve"> Kapiteln (Kapitelüberschriften sollten genauso beibehalten werden):</w:t>
+        <w:t>, ’ist Komponente x oder y aus Delphi besser geeignet?’ oder auch ’kann man diesen Punkt mit einem Array oder eine Liste besser umsetzen?’. Beschreibt hier immer objektive Vor- und Nachteile der verschiedenen Ansätze (und eben nicht ’das war für mich einfacher umzusetzen’).</w:t>
+      </w:r>
+    </w:p>
+    <w:p>
+      <w:pPr>
+        <w:pStyle w:val="Blocktext"/>
+      </w:pPr>
+      <w:r>
+        <w:t>Aus dieser Diskussion ergibt sich (hoffentlich) die beste aller Lösungen für diesen Problempunkt und man kann den nächsten anpacken… Sind nun alle einzelnen Punkte bearbeitet und steht damit ein Lösungsweg für jeden Teilaspekt fest, so ist das Kapitel „Realisationsanalyse“ (in der ersten Version) komplettiert.</w:t>
+      </w:r>
+    </w:p>
+    <w:p>
+      <w:pPr>
+        <w:pStyle w:val="Blocktext"/>
+      </w:pPr>
+      <w:r>
+        <w:t>Im dritten Unterkapitel steht für jede soeben gefundene (lt. Diskussion beste) Teillösung die Darstellung der Implementierung im Vordergrund. Charts, Diagramme, Verweise auf andere Kapitel (Programmorganisationsplan, Datenstrukturen etc.) helfen dem Softwareentwickler, der sich in Dein Projekt einarbeiten muss, Deine Gedankengänge nachzuvollziehen. Und schon ist die Realisationsbeschreibung fertig!</w:t>
+      </w:r>
+    </w:p>
+    <w:p>
+      <w:pPr>
+        <w:pStyle w:val="Blocktext"/>
+      </w:pPr>
+      <w:r>
+        <w:t xml:space="preserve">Die Präsentationsform des Gesamtkapitels obliegt </w:t>
+      </w:r>
+      <w:proofErr w:type="gramStart"/>
+      <w:r>
+        <w:t>natürlich Dir</w:t>
+      </w:r>
+      <w:proofErr w:type="gramEnd"/>
+      <w:r>
+        <w:t>, sollte aber möglichst übersichtlich und wohlstrukturiert sein. Also beispielsweise: Zu lösendes Teilproblem – pro/contra zu den möglichen Lösungsansätzen – Beschreibung der Realisation. Und dann das gleiche noch einmal für die nächsten Punkte. Wählt man diese Darstellungsform, so entfällt für den Leser das leidige Springen zwischen den drei Hauptkapiteln. Zusätzlich kann dann auch die Überschriftenfolge „Problemanalyse“, „Realisationsanalyse“ und „Realisationsbeschreibung“ zu jedem Detailpunkt entfallen.</w:t>
+      </w:r>
+    </w:p>
+    <w:p>
+      <w:pPr>
+        <w:pStyle w:val="Blocktext"/>
+      </w:pPr>
+      <w:r>
+        <w:t xml:space="preserve">Unabhängig von der gewählten Präsentationsform sollte jeder Teilaspekt schnell zu finden sein: gute Struktur, keine übermäßig langen Texte, Konzentration auf die wesentlichen Fakten, ggf. Aufnahme in das Inhaltsverzeichnis, sinnvolle und eindeutige </w:t>
+      </w:r>
+      <w:r>
+        <w:lastRenderedPageBreak/>
+        <w:t>Überschriften. Eine erste Version dieses Kapitels ist tunlichst vor der eigentlichen Programmierung zu erstellen und als Planungshilfe für das Projekt zu benutzen. Natürlich können nach der Planung beim Programmieren Änderungen und Erweiterungen der ursprünglichen Problemanalyse und Realisation entstehen, die dann in die Endversion des Kapitels mit übernommen werden.</w:t>
+      </w:r>
+    </w:p>
+    <w:p>
+      <w:pPr>
+        <w:pStyle w:val="FirstParagraph"/>
+      </w:pPr>
+      <w:r>
+        <w:t>Um die Überlegungen auch nachvollziehbar zu machen ist eine gute Doku-Struktur mit passenden Überschriften unabdingbar (niemand liest 3-4 Seiten Fließtext).</w:t>
       </w:r>
     </w:p>
     <w:p>
       <w:pPr>
         <w:pStyle w:val="berschrift2"/>
       </w:pPr>
-      <w:bookmarkStart w:id="26" w:name="entwicklungskonfiguration"/>
-      <w:bookmarkStart w:id="27" w:name="_Toc120969697"/>
-      <w:r>
-        <w:t>Entwicklungskonfiguration</w:t>
-      </w:r>
-      <w:bookmarkEnd w:id="26"/>
-      <w:bookmarkEnd w:id="27"/>
+      <w:bookmarkStart w:id="37" w:name="X302bc2217e05064ec0e0fe854271c6f370f4d82"/>
+      <w:bookmarkStart w:id="38" w:name="_Toc121068420"/>
+      <w:r>
+        <w:t>Beschreibung grundlegender Datenstrukturen</w:t>
+      </w:r>
+      <w:bookmarkEnd w:id="37"/>
+      <w:bookmarkEnd w:id="38"/>
     </w:p>
     <w:p>
       <w:pPr>
         <w:pStyle w:val="FirstParagraph"/>
       </w:pPr>
       <w:r>
-        <w:t>Eine saubere und vollständige tabellarische Auflistung der Softwarekomponenten mit Hilfe derer Ihr das Programm entwickelt habt. Relevant sind hier Betriebssystem und Compiler mit Angabe der jeweiligen Version. Wurde das Programm auf mehreren unterschiedlichen Rechnern entwickelt, sind die unterschiedlichen Konfigurationen anzugeben.</w:t>
+        <w:t>Hier werden alle Datenstrukturen, die Ihr im Programm tatsächlich benutzt, aufgelistet, jeweils mit einer abstrakten Beschreibung der Struktur (bei dynamischen Datenstrukturen wird zwecks besserer Anschaulichkeit zusätzlich eine Grafik verlangt), dem Zweck, dem diese Struktur in dem Programm dient, sowie Ihr pascal-spezifischer Aufbau (also die explizite Typdefinition aus dem Programm).</w:t>
+      </w:r>
+    </w:p>
+    <w:p>
+      <w:pPr>
+        <w:pStyle w:val="Textkrper"/>
+      </w:pPr>
+      <w:r>
+        <w:t>Außerdem wird der Aufbau aller im Programm verwendeten Dateien (sowohl typisierte Dateien als auch Textdateien) aufgeführt. Im Gegensatz zum Kapitel Problemanalyse und Realisation, in dem die Auswahl und deren Begründung einer oder mehrerer Datenstrukturen stattfindet, soll hier der tatsächliche Einsatz und die genaue Zusammensetzung der Datenstrukturen erläutert werden.</w:t>
       </w:r>
     </w:p>
     <w:p>
       <w:pPr>
         <w:pStyle w:val="berschrift2"/>
       </w:pPr>
-      <w:bookmarkStart w:id="28" w:name="problemanalyse-und-realisation"/>
-      <w:bookmarkStart w:id="29" w:name="_Toc120969698"/>
-      <w:r>
-        <w:t>Problemanalyse und Realisation</w:t>
-      </w:r>
-      <w:bookmarkEnd w:id="28"/>
-      <w:bookmarkEnd w:id="29"/>
+      <w:bookmarkStart w:id="39" w:name="programmorganisationsplan"/>
+      <w:bookmarkStart w:id="40" w:name="_Toc121068421"/>
+      <w:r>
+        <w:t>Programmorganisationsplan</w:t>
+      </w:r>
+      <w:bookmarkEnd w:id="39"/>
+      <w:bookmarkEnd w:id="40"/>
     </w:p>
     <w:p>
       <w:pPr>
         <w:pStyle w:val="FirstParagraph"/>
       </w:pPr>
       <w:r>
-        <w:t>Folgendermaßen können die erwarteten Informationen übersichtlich strukturiert werden (grundsätzlich gelten diese Ausführungen auch für andere / ähnliche technische Dokumentationen, in denen dem Leser Hintergrundwissen zur Lösung einer Aufgabenstellung vermittelt werden soll):</w:t>
+        <w:t>Stellt grafisch dar, wie sich die Units, die ihr verwendet, untereinander aufrufen. Es ist sinnvoll, in der Grafik die Units zu gruppieren (z.B. nach Formular, Logik, Daten, Typen, etc.). Dies kann zum Beispiel durch eine farbliche Hervorhebung geschehen. Zusätzlich zur Grafik sollte ein Fließtext oder eine tabellarische Darstellung die Grafik und ihre Aufteilung beschreiben.</w:t>
+      </w:r>
+    </w:p>
+    <w:p>
+      <w:pPr>
+        <w:pStyle w:val="berschrift2"/>
+      </w:pPr>
+      <w:bookmarkStart w:id="41" w:name="programmtests"/>
+      <w:bookmarkStart w:id="42" w:name="_Toc121068422"/>
+      <w:r>
+        <w:t>Programmtests</w:t>
+      </w:r>
+      <w:bookmarkEnd w:id="41"/>
+      <w:bookmarkEnd w:id="42"/>
+    </w:p>
+    <w:p>
+      <w:pPr>
+        <w:pStyle w:val="FirstParagraph"/>
+      </w:pPr>
+      <w:r>
+        <w:t>Während und nach der Programmerstellung muss das Programm umfangreich getestet werden! Dieser Vorgang soll nicht willkürlich geschehen. Dieser Testvorgang soll systematisch durchgeführt und dokumentiert werden.</w:t>
       </w:r>
     </w:p>
     <w:p>
@@ -3472,7 +5206,7 @@
         <w:pStyle w:val="Blocktext"/>
       </w:pPr>
       <w:r>
-        <w:t>Sinnvollerweise startet man mit einer Auflistung der zu erfüllenden Aufgaben, wobei auf einen ausreichenden Detaillierungsgrad geachtet werden sollte. Die einzelnen Punkte ergeben sich aus der Aufgabenstellung (und werden ggf. in Diskussion mit dem Auftraggeber weiter verfeinert).</w:t>
+        <w:t>Es müssen Testfälle für alle Funktionalitäten und alle Eventualitäten erdacht werden. Die Tests verlaufen also systematisch nach einem Vorgehensplan (für jedes Eingabefeld z.B. werden also alle möglichen Konstellationen inkl. Falscheingaben getestet).</w:t>
       </w:r>
     </w:p>
     <w:p>
@@ -3480,200 +5214,35 @@
         <w:pStyle w:val="Blocktext"/>
       </w:pPr>
       <w:r>
-        <w:t>Die Aufstellung wird nach Sachgebieten, Modulen, übergeordneten Teilaufgaben o.ä. gruppiert und fasst ggf. Detailpunkte zusammen. Hiermit erhält man eine Art „Checkliste der zu erfüllenden Aufgaben“, die während der Projektphase durchaus noch modifiziert werden kann.</w:t>
-      </w:r>
-    </w:p>
-    <w:p>
-      <w:pPr>
-        <w:pStyle w:val="Blocktext"/>
-      </w:pPr>
-      <w:r>
-        <w:t>Damit verfügt man über ein Dokument (evtl. Teil eines Lasten- /Pflichtenheftes), das die wesentlichen Problemstellungen darstellt -&gt; Problemanalyse.</w:t>
-      </w:r>
-    </w:p>
-    <w:p>
-      <w:pPr>
-        <w:pStyle w:val="Blocktext"/>
-      </w:pPr>
-      <w:r>
-        <w:t>In der nun folgenden Realisationsanalyse werden für jeden einzelnen Teilaspekt ein oder mehrere Lösungswege aufgezeigt und diskutiert (Pro und Contra). Das passiert häufig ohne Festlegung auf eine bestimmte Programmiersprache (hier im Programmierpraktikum gilt natürlich Delphi/</w:t>
+        <w:t>Da das Programm von Euch selbst erstellt wurde, ist es Euch möglich, Testfälle abzuleiten, bei denen besondere Probleme erwartet werden. Es soll genügen, wenn nur diese speziellen Fälle dokumentiert werden (Programm kann blockieren, mögliche Dateninkonsistenzen, Verletzung von weiteren Bedingungen durch fehlerhafte Eingabe - z.B. ’</w:t>
       </w:r>
       <w:proofErr w:type="spellStart"/>
       <w:r>
-        <w:t>Object</w:t>
+        <w:t>Div</w:t>
       </w:r>
       <w:proofErr w:type="spellEnd"/>
       <w:r>
-        <w:t xml:space="preserve"> Pascal!). In diesem Kapitel sollten also z.B. Fragen diskutiert werden wie ’ist eine iterative oder eine rekursive Lösung hier </w:t>
-      </w:r>
-      <w:proofErr w:type="gramStart"/>
-      <w:r>
-        <w:t>besser?’</w:t>
-      </w:r>
-      <w:proofErr w:type="gramEnd"/>
-      <w:r>
-        <w:t>, ’ist Komponente x oder y aus Delphi besser geeignet?’ oder auch ’kann man diesen Punkt mit einem Array oder eine Liste besser umsetzen?’. Beschreibt hier immer objektive Vor- und Nachteile der verschiedenen Ansätze (und eben nicht ’das war für mich einfacher umzusetzen’).</w:t>
-      </w:r>
-    </w:p>
-    <w:p>
-      <w:pPr>
-        <w:pStyle w:val="Blocktext"/>
-      </w:pPr>
+        <w:t xml:space="preserve"> </w:t>
+      </w:r>
+      <w:proofErr w:type="spellStart"/>
+      <w:r>
+        <w:t>by</w:t>
+      </w:r>
+      <w:proofErr w:type="spellEnd"/>
+      <w:r>
+        <w:t xml:space="preserve"> </w:t>
+      </w:r>
+      <w:proofErr w:type="spellStart"/>
+      <w:r>
+        <w:t>zero</w:t>
+      </w:r>
+      <w:proofErr w:type="spellEnd"/>
+      <w:r>
+        <w:t xml:space="preserve">’). Dazu ist es aber notwendig, diese Fälle zu erkennen (am besten gleich beim Programmieren). Diese Testfälle stellt Ihr in diesem Kapitel in einer Tabelle, bestehend aus den Spalten ’Testfall’, ’erwartetes Ergebnis’ und ’erzieltes Ergebnis’ dar. In der Spalte ’Testfall’ steht jeweils eine detaillierte Beschreibung des Testfalls (so gut </w:t>
+      </w:r>
       <w:r>
         <w:lastRenderedPageBreak/>
-        <w:t>Aus dieser Diskussion ergibt sich (hoffentlich) die beste aller Lösungen für diesen Problempunkt und man kann den nächsten anpacken… Sind nun alle einzelnen Punkte bearbeitet und steht damit ein Lösungsweg für jeden Teilaspekt fest, so ist das Kapitel „Realisationsanalyse“ (in der ersten Version) komplettiert.</w:t>
-      </w:r>
-    </w:p>
-    <w:p>
-      <w:pPr>
-        <w:pStyle w:val="Blocktext"/>
-      </w:pPr>
-      <w:r>
-        <w:t>Im dritten Unterkapitel steht für jede soeben gefundene (lt. Diskussion beste) Teillösung die Darstellung der Implementierung im Vordergrund. Charts, Diagramme, Verweise auf andere Kapitel (Programmorganisationsplan, Datenstrukturen etc.) helfen dem Softwareentwickler, der sich in Dein Projekt einarbeiten muss, Deine Gedankengänge nachzuvollziehen. Und schon ist die Realisationsbeschreibung fertig!</w:t>
-      </w:r>
-    </w:p>
-    <w:p>
-      <w:pPr>
-        <w:pStyle w:val="Blocktext"/>
-      </w:pPr>
-      <w:r>
-        <w:t xml:space="preserve">Die Präsentationsform des Gesamtkapitels obliegt </w:t>
-      </w:r>
-      <w:proofErr w:type="gramStart"/>
-      <w:r>
-        <w:t>natürlich Dir</w:t>
-      </w:r>
-      <w:proofErr w:type="gramEnd"/>
-      <w:r>
-        <w:t>, sollte aber möglichst übersichtlich und wohlstrukturiert sein. Also beispielsweise: Zu lösendes Teilproblem – pro/contra zu den möglichen Lösungsansätzen – Beschreibung der Realisation. Und dann das gleiche noch einmal für die nächsten Punkte. Wählt man diese Darstellungsform, so entfällt für den Leser das leidige Springen zwischen den drei Hauptkapiteln. Zusätzlich kann dann auch die Überschriftenfolge „Problemanalyse“, „Realisationsanalyse“ und „Realisationsbeschreibung“ zu jedem Detailpunkt entfallen.</w:t>
-      </w:r>
-    </w:p>
-    <w:p>
-      <w:pPr>
-        <w:pStyle w:val="Blocktext"/>
-      </w:pPr>
-      <w:r>
-        <w:t>Unabhängig von der gewählten Präsentationsform sollte jeder Teilaspekt schnell zu finden sein: gute Struktur, keine übermäßig langen Texte, Konzentration auf die wesentlichen Fakten, ggf. Aufnahme in das Inhaltsverzeichnis, sinnvolle und eindeutige Überschriften. Eine erste Version dieses Kapitels ist tunlichst vor der eigentlichen Programmierung zu erstellen und als Planungshilfe für das Projekt zu benutzen. Natürlich können nach der Planung beim Programmieren Änderungen und Erweiterungen der ursprünglichen Problemanalyse und Realisation entstehen, die dann in die Endversion des Kapitels mit übernommen werden.</w:t>
-      </w:r>
-    </w:p>
-    <w:p>
-      <w:pPr>
-        <w:pStyle w:val="FirstParagraph"/>
-      </w:pPr>
-      <w:r>
-        <w:t>Um die Überlegungen auch nachvollziehbar zu machen ist eine gute Doku-Struktur mit passenden Überschriften unabdingbar (niemand liest 3-4 Seiten Fließtext).</w:t>
-      </w:r>
-    </w:p>
-    <w:p>
-      <w:pPr>
-        <w:pStyle w:val="berschrift2"/>
-      </w:pPr>
-      <w:bookmarkStart w:id="30" w:name="X302bc2217e05064ec0e0fe854271c6f370f4d82"/>
-      <w:bookmarkStart w:id="31" w:name="_Toc120969699"/>
-      <w:r>
-        <w:t>Beschreibung grundlegender Datenstrukturen</w:t>
-      </w:r>
-      <w:bookmarkEnd w:id="30"/>
-      <w:bookmarkEnd w:id="31"/>
-    </w:p>
-    <w:p>
-      <w:pPr>
-        <w:pStyle w:val="FirstParagraph"/>
-      </w:pPr>
-      <w:r>
-        <w:t>Hier werden alle Datenstrukturen, die Ihr im Programm tatsächlich benutzt, aufgelistet, jeweils mit einer abstrakten Beschreibung der Struktur (bei dynamischen Datenstrukturen wird zwecks besserer Anschaulichkeit zusätzlich eine Grafik verlangt), dem Zweck, dem diese Struktur in dem Programm dient, sowie Ihr pascal-spezifischer Aufbau (also die explizite Typdefinition aus dem Programm).</w:t>
-      </w:r>
-    </w:p>
-    <w:p>
-      <w:pPr>
-        <w:pStyle w:val="Textkrper"/>
-      </w:pPr>
-      <w:r>
-        <w:t>Außerdem wird der Aufbau aller im Programm verwendeten Dateien (sowohl typisierte Dateien als auch Textdateien) aufgeführt. Im Gegensatz zum Kapitel Problemanalyse und Realisation, in dem die Auswahl und deren Begründung einer oder mehrerer Datenstrukturen stattfindet, soll hier der tatsächliche Einsatz und die genaue Zusammensetzung der Datenstrukturen erläutert werden.</w:t>
-      </w:r>
-    </w:p>
-    <w:p>
-      <w:pPr>
-        <w:pStyle w:val="berschrift2"/>
-      </w:pPr>
-      <w:bookmarkStart w:id="32" w:name="programmorganisationsplan"/>
-      <w:bookmarkStart w:id="33" w:name="_Toc120969700"/>
-      <w:r>
-        <w:t>Programmorganisationsplan</w:t>
-      </w:r>
-      <w:bookmarkEnd w:id="32"/>
-      <w:bookmarkEnd w:id="33"/>
-    </w:p>
-    <w:p>
-      <w:pPr>
-        <w:pStyle w:val="FirstParagraph"/>
-      </w:pPr>
-      <w:r>
-        <w:t xml:space="preserve">Stellt grafisch dar, wie sich die Units, die ihr verwendet, untereinander aufrufen. Es ist sinnvoll, in der Grafik die Units zu gruppieren (z.B. nach Formular, Logik, Daten, Typen, etc.). Dies kann zum </w:t>
-      </w:r>
-      <w:r>
-        <w:lastRenderedPageBreak/>
-        <w:t>Beispiel durch eine farbliche Hervorhebung geschehen. Zusätzlich zur Grafik sollte ein Fließtext oder eine tabellarische Darstellung die Grafik und ihre Aufteilung beschreiben.</w:t>
-      </w:r>
-    </w:p>
-    <w:p>
-      <w:pPr>
-        <w:pStyle w:val="berschrift2"/>
-      </w:pPr>
-      <w:bookmarkStart w:id="34" w:name="programmtests"/>
-      <w:bookmarkStart w:id="35" w:name="_Toc120969701"/>
-      <w:r>
-        <w:t>Programmtests</w:t>
-      </w:r>
-      <w:bookmarkEnd w:id="34"/>
-      <w:bookmarkEnd w:id="35"/>
-    </w:p>
-    <w:p>
-      <w:pPr>
-        <w:pStyle w:val="FirstParagraph"/>
-      </w:pPr>
-      <w:r>
-        <w:t>Während und nach der Programmerstellung muss das Programm umfangreich getestet werden! Dieser Vorgang soll nicht willkürlich geschehen. Dieser Testvorgang soll systematisch durchgeführt und dokumentiert werden.</w:t>
-      </w:r>
-    </w:p>
-    <w:p>
-      <w:pPr>
-        <w:pStyle w:val="Blocktext"/>
-      </w:pPr>
-      <w:r>
-        <w:t>Es müssen Testfälle für alle Funktionalitäten und alle Eventualitäten erdacht werden. Die Tests verlaufen also systematisch nach einem Vorgehensplan (für jedes Eingabefeld z.B. werden also alle möglichen Konstellationen inkl. Falscheingaben getestet).</w:t>
-      </w:r>
-    </w:p>
-    <w:p>
-      <w:pPr>
-        <w:pStyle w:val="Blocktext"/>
-      </w:pPr>
-      <w:r>
-        <w:t>Da das Programm von Euch selbst erstellt wurde, ist es Euch möglich, Testfälle abzuleiten, bei denen besondere Probleme erwartet werden. Es soll genügen, wenn nur diese speziellen Fälle dokumentiert werden (Programm kann blockieren, mögliche Dateninkonsistenzen, Verletzung von weiteren Bedingungen durch fehlerhafte Eingabe - z.B. ’</w:t>
-      </w:r>
-      <w:proofErr w:type="spellStart"/>
-      <w:r>
-        <w:t>Div</w:t>
-      </w:r>
-      <w:proofErr w:type="spellEnd"/>
-      <w:r>
-        <w:t xml:space="preserve"> </w:t>
-      </w:r>
-      <w:proofErr w:type="spellStart"/>
-      <w:r>
-        <w:t>by</w:t>
-      </w:r>
-      <w:proofErr w:type="spellEnd"/>
-      <w:r>
-        <w:t xml:space="preserve"> </w:t>
-      </w:r>
-      <w:proofErr w:type="spellStart"/>
-      <w:r>
-        <w:t>zero</w:t>
-      </w:r>
-      <w:proofErr w:type="spellEnd"/>
-      <w:r>
-        <w:t xml:space="preserve">’). Dazu ist es aber notwendig, diese Fälle zu erkennen (am besten gleich beim Programmieren). Diese Testfälle stellt Ihr in diesem Kapitel in einer Tabelle, bestehend aus den Spalten ’Testfall’, ’erwartetes Ergebnis’ und ’erzieltes Ergebnis’ dar. In der Spalte ’Testfall’ steht jeweils eine detaillierte Beschreibung des Testfalls (so gut beschreiben, dass man ihn leicht nachstellen kann). In der Spalte ’erwartetes Ergebnis’ steht jeweils die Reaktion des Programms auf den Testfall, die Ihr erwartet habt (bei mathematischen Berechnungen also das Ergebnis), bevor Ihr den Testfall getestet habt. In der Spalte ’erzieltes Ergebnis’ steht das tatsächliche Ergebnis. Der Inhalt der beiden letzten Spalten wird, wenn alles gut geht, der gleiche sein. (Bei mathematischen Rechnungen können sich aufgrund der begrenzten numerischen Genauigkeiten Abweichungen ergeben, die nicht auf einen inkorrekten Algorithmus oder fehlerhafte </w:t>
+        <w:t xml:space="preserve">beschreiben, dass man ihn leicht nachstellen kann). In der Spalte ’erwartetes Ergebnis’ steht jeweils die Reaktion des Programms auf den Testfall, die Ihr erwartet habt (bei mathematischen Berechnungen also das Ergebnis), bevor Ihr den Testfall getestet habt. In der Spalte ’erzieltes Ergebnis’ steht das tatsächliche Ergebnis. Der Inhalt der beiden letzten Spalten wird, wenn alles gut geht, der gleiche sein. (Bei mathematischen Rechnungen können sich aufgrund der begrenzten numerischen Genauigkeiten Abweichungen ergeben, die nicht auf einen inkorrekten Algorithmus oder fehlerhafte </w:t>
       </w:r>
       <w:proofErr w:type="spellStart"/>
       <w:r>
@@ -4373,7 +5942,7 @@
   <w:style w:type="paragraph" w:default="1" w:styleId="Standard">
     <w:name w:val="Normal"/>
     <w:qFormat/>
-    <w:rsid w:val="00171001"/>
+    <w:rsid w:val="00F97B5F"/>
     <w:rPr>
       <w:lang w:val="de-DE"/>
     </w:rPr>
@@ -4651,6 +6220,7 @@
   <w:style w:type="paragraph" w:styleId="Textkrper">
     <w:name w:val="Body Text"/>
     <w:basedOn w:val="Standard"/>
+    <w:link w:val="TextkrperZchn"/>
     <w:pPr>
       <w:spacing w:before="180" w:after="180"/>
     </w:pPr>
@@ -5653,6 +7223,15 @@
     <w:link w:val="KeinLeerraum"/>
     <w:uiPriority w:val="1"/>
     <w:rsid w:val="00A15FAD"/>
+  </w:style>
+  <w:style w:type="character" w:customStyle="1" w:styleId="TextkrperZchn">
+    <w:name w:val="Textkörper Zchn"/>
+    <w:basedOn w:val="Absatz-Standardschriftart"/>
+    <w:link w:val="Textkrper"/>
+    <w:rsid w:val="00F97B5F"/>
+    <w:rPr>
+      <w:lang w:val="de-DE"/>
+    </w:rPr>
   </w:style>
 </w:styles>
 </file>
@@ -5786,9 +7365,12 @@
   <w:rsids>
     <w:rsidRoot w:val="0047485A"/>
     <w:rsid w:val="000418FF"/>
+    <w:rsid w:val="000E73A1"/>
     <w:rsid w:val="0047485A"/>
     <w:rsid w:val="00591B10"/>
+    <w:rsid w:val="007A17C5"/>
     <w:rsid w:val="00B77023"/>
+    <w:rsid w:val="00BC0BC2"/>
   </w:rsids>
   <m:mathPr>
     <m:mathFont m:val="Cambria Math"/>

</xml_diff>